<commit_message>
Added updated design documnet
</commit_message>
<xml_diff>
--- a/Detailed_Design_HPSE.docx
+++ b/Detailed_Design_HPSE.docx
@@ -1416,7 +1416,7 @@
           <v:shape id="_x0000_i1025" type="#_x0000_t75" style="width:77.25pt;height:50.25pt" o:ole="">
             <v:imagedata r:id="rId6" o:title=""/>
           </v:shape>
-          <o:OLEObject Type="Embed" ProgID="Package" ShapeID="_x0000_i1025" DrawAspect="Icon" ObjectID="_1604155500" r:id="rId7"/>
+          <o:OLEObject Type="Embed" ProgID="Package" ShapeID="_x0000_i1025" DrawAspect="Icon" ObjectID="_1604212395" r:id="rId7"/>
         </w:object>
       </w:r>
     </w:p>
@@ -1573,7 +1573,7 @@
           </mc:Choice>
           <mc:Fallback>
             <w:pict>
-              <v:line w14:anchorId="7A6C7E25" id="Straight Connector 3" o:spid="_x0000_s1026" style="position:absolute;z-index:251661312;visibility:visible;mso-wrap-style:square;mso-width-percent:0;mso-height-percent:0;mso-wrap-distance-left:9pt;mso-wrap-distance-top:0;mso-wrap-distance-right:9pt;mso-wrap-distance-bottom:0;mso-position-horizontal:absolute;mso-position-horizontal-relative:text;mso-position-vertical:absolute;mso-position-vertical-relative:text;mso-width-percent:0;mso-height-percent:0;mso-width-relative:margin;mso-height-relative:margin" from="183.75pt,.95pt" to="184.5pt,44.45pt" o:gfxdata="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" strokecolor="black [3200]" strokeweight=".5pt">
+              <v:line w14:anchorId="76E96870" id="Straight Connector 3" o:spid="_x0000_s1026" style="position:absolute;z-index:251661312;visibility:visible;mso-wrap-style:square;mso-width-percent:0;mso-height-percent:0;mso-wrap-distance-left:9pt;mso-wrap-distance-top:0;mso-wrap-distance-right:9pt;mso-wrap-distance-bottom:0;mso-position-horizontal:absolute;mso-position-horizontal-relative:text;mso-position-vertical:absolute;mso-position-vertical-relative:text;mso-width-percent:0;mso-height-percent:0;mso-width-relative:margin;mso-height-relative:margin" from="183.75pt,.95pt" to="184.5pt,44.45pt" o:gfxdata="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" strokecolor="black [3200]" strokeweight=".5pt">
                 <v:stroke joinstyle="miter"/>
               </v:line>
             </w:pict>
@@ -1642,7 +1642,7 @@
           </mc:Choice>
           <mc:Fallback>
             <w:pict>
-              <v:line w14:anchorId="16984DC8" id="Straight Connector 2" o:spid="_x0000_s1026" style="position:absolute;z-index:251659264;visibility:visible;mso-wrap-style:square;mso-width-percent:0;mso-height-percent:0;mso-wrap-distance-left:9pt;mso-wrap-distance-top:0;mso-wrap-distance-right:9pt;mso-wrap-distance-bottom:0;mso-position-horizontal:absolute;mso-position-horizontal-relative:text;mso-position-vertical:absolute;mso-position-vertical-relative:text;mso-width-percent:0;mso-height-percent:0;mso-width-relative:margin;mso-height-relative:margin" from="92.25pt,.4pt" to="93pt,43.9pt" o:gfxdata="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" strokecolor="black [3200]" strokeweight=".5pt">
+              <v:line w14:anchorId="30292FCD" id="Straight Connector 2" o:spid="_x0000_s1026" style="position:absolute;z-index:251659264;visibility:visible;mso-wrap-style:square;mso-width-percent:0;mso-height-percent:0;mso-wrap-distance-left:9pt;mso-wrap-distance-top:0;mso-wrap-distance-right:9pt;mso-wrap-distance-bottom:0;mso-position-horizontal:absolute;mso-position-horizontal-relative:text;mso-position-vertical:absolute;mso-position-vertical-relative:text;mso-width-percent:0;mso-height-percent:0;mso-width-relative:margin;mso-height-relative:margin" from="92.25pt,.4pt" to="93pt,43.9pt" o:gfxdata="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" strokecolor="black [3200]" strokeweight=".5pt">
                 <v:stroke joinstyle="miter"/>
               </v:line>
             </w:pict>
@@ -1819,12 +1819,2694 @@
     </w:p>
     <w:p>
       <w:r>
-        <w:t>TBD</w:t>
-      </w:r>
-      <w:bookmarkStart w:id="11" w:name="_GoBack"/>
-      <w:bookmarkEnd w:id="11"/>
+        <w:t>Docker image is hosted on docker hub. We need to pull the image and execute for testing purpose. PFB the commands:</w:t>
+      </w:r>
+    </w:p>
+    <w:p>
+      <w:r>
+        <w:t>For pulling image:</w:t>
+      </w:r>
+    </w:p>
+    <w:p>
+      <w:pPr>
+        <w:pStyle w:val="ListParagraph"/>
+        <w:numPr>
+          <w:ilvl w:val="0"/>
+          <w:numId w:val="7"/>
+        </w:numPr>
+      </w:pPr>
+      <w:r>
+        <w:t>docker pull abdulaleem029/tsp-solution</w:t>
+      </w:r>
     </w:p>
     <w:p/>
+    <w:p>
+      <w:r>
+        <w:t>For executing image:</w:t>
+      </w:r>
+    </w:p>
+    <w:p>
+      <w:pPr>
+        <w:pStyle w:val="ListParagraph"/>
+        <w:numPr>
+          <w:ilvl w:val="0"/>
+          <w:numId w:val="7"/>
+        </w:numPr>
+      </w:pPr>
+      <w:r>
+        <w:t>docker run tsp-solution</w:t>
+      </w:r>
+    </w:p>
+    <w:p/>
+    <w:p>
+      <w:r>
+        <w:t xml:space="preserve">If we need to provide different input matrix, then we need to recreate docker image using </w:t>
+      </w:r>
+      <w:proofErr w:type="spellStart"/>
+      <w:r>
+        <w:t>Dockerfile</w:t>
+      </w:r>
+      <w:proofErr w:type="spellEnd"/>
+      <w:r>
+        <w:t xml:space="preserve"> present in </w:t>
+      </w:r>
+      <w:proofErr w:type="spellStart"/>
+      <w:r>
+        <w:t>github</w:t>
+      </w:r>
+      <w:proofErr w:type="spellEnd"/>
+      <w:r>
+        <w:t xml:space="preserve"> repository, by providing new distance.txt file.</w:t>
+      </w:r>
+    </w:p>
+    <w:p>
+      <w:r>
+        <w:lastRenderedPageBreak/>
+        <w:t>After recreating new docker image, we can execute the same. PFB commands for rebuilding docker image.</w:t>
+      </w:r>
+    </w:p>
+    <w:p/>
+    <w:p>
+      <w:r>
+        <w:t xml:space="preserve">Rebuilding docker image: </w:t>
+      </w:r>
+    </w:p>
+    <w:p>
+      <w:pPr>
+        <w:pStyle w:val="ListParagraph"/>
+        <w:numPr>
+          <w:ilvl w:val="0"/>
+          <w:numId w:val="7"/>
+        </w:numPr>
+      </w:pPr>
+      <w:r>
+        <w:t xml:space="preserve">docker build -f </w:t>
+      </w:r>
+      <w:proofErr w:type="spellStart"/>
+      <w:r>
+        <w:t>Dockerfile</w:t>
+      </w:r>
+      <w:proofErr w:type="spellEnd"/>
+      <w:r>
+        <w:t xml:space="preserve"> -t tsp-</w:t>
+      </w:r>
+      <w:proofErr w:type="gramStart"/>
+      <w:r>
+        <w:t>solution .</w:t>
+      </w:r>
+      <w:proofErr w:type="gramEnd"/>
+    </w:p>
+    <w:p>
+      <w:r>
+        <w:t xml:space="preserve">For executing </w:t>
+      </w:r>
+      <w:proofErr w:type="gramStart"/>
+      <w:r>
+        <w:t>image :</w:t>
+      </w:r>
+      <w:proofErr w:type="gramEnd"/>
+      <w:r>
+        <w:t xml:space="preserve"> </w:t>
+      </w:r>
+    </w:p>
+    <w:p>
+      <w:pPr>
+        <w:pStyle w:val="ListParagraph"/>
+        <w:numPr>
+          <w:ilvl w:val="0"/>
+          <w:numId w:val="7"/>
+        </w:numPr>
+      </w:pPr>
+      <w:r>
+        <w:t xml:space="preserve"> </w:t>
+      </w:r>
+      <w:r>
+        <w:t>docker run tsp-solution</w:t>
+      </w:r>
+    </w:p>
+    <w:p/>
+    <w:p/>
+    <w:p>
+      <w:pPr>
+        <w:pStyle w:val="Heading1"/>
+        <w:jc w:val="both"/>
+        <w:rPr>
+          <w:rFonts w:cs="Arial"/>
+        </w:rPr>
+      </w:pPr>
+      <w:r>
+        <w:rPr>
+          <w:rFonts w:cs="Arial"/>
+        </w:rPr>
+        <w:t>References</w:t>
+      </w:r>
+    </w:p>
+    <w:tbl>
+      <w:tblPr>
+        <w:tblW w:w="0" w:type="auto"/>
+        <w:tblInd w:w="492" w:type="dxa"/>
+        <w:tblCellMar>
+          <w:left w:w="0" w:type="dxa"/>
+          <w:right w:w="0" w:type="dxa"/>
+        </w:tblCellMar>
+        <w:tblLook w:val="04A0" w:firstRow="1" w:lastRow="0" w:firstColumn="1" w:lastColumn="0" w:noHBand="0" w:noVBand="1"/>
+      </w:tblPr>
+      <w:tblGrid>
+        <w:gridCol w:w="2965"/>
+        <w:gridCol w:w="5395"/>
+      </w:tblGrid>
+      <w:tr>
+        <w:tc>
+          <w:tcPr>
+            <w:tcW w:w="2965" w:type="dxa"/>
+            <w:tcBorders>
+              <w:top w:val="single" w:sz="8" w:space="0" w:color="auto"/>
+              <w:left w:val="single" w:sz="8" w:space="0" w:color="auto"/>
+              <w:bottom w:val="single" w:sz="8" w:space="0" w:color="auto"/>
+              <w:right w:val="single" w:sz="8" w:space="0" w:color="auto"/>
+            </w:tcBorders>
+            <w:shd w:val="clear" w:color="auto" w:fill="D9D9D9" w:themeFill="background1" w:themeFillShade="D9"/>
+            <w:tcMar>
+              <w:top w:w="0" w:type="dxa"/>
+              <w:left w:w="108" w:type="dxa"/>
+              <w:bottom w:w="0" w:type="dxa"/>
+              <w:right w:w="108" w:type="dxa"/>
+            </w:tcMar>
+            <w:vAlign w:val="bottom"/>
+            <w:hideMark/>
+          </w:tcPr>
+          <w:p>
+            <w:pPr>
+              <w:rPr>
+                <w:rFonts w:eastAsiaTheme="minorHAnsi"/>
+                <w:b/>
+                <w:bCs/>
+                <w:sz w:val="18"/>
+                <w:szCs w:val="18"/>
+              </w:rPr>
+            </w:pPr>
+            <w:r>
+              <w:rPr>
+                <w:b/>
+                <w:bCs/>
+                <w:sz w:val="18"/>
+                <w:szCs w:val="18"/>
+              </w:rPr>
+              <w:t>Reference ID</w:t>
+            </w:r>
+          </w:p>
+        </w:tc>
+        <w:tc>
+          <w:tcPr>
+            <w:tcW w:w="5395" w:type="dxa"/>
+            <w:tcBorders>
+              <w:top w:val="single" w:sz="8" w:space="0" w:color="auto"/>
+              <w:left w:val="nil"/>
+              <w:bottom w:val="single" w:sz="8" w:space="0" w:color="auto"/>
+              <w:right w:val="single" w:sz="8" w:space="0" w:color="auto"/>
+            </w:tcBorders>
+            <w:shd w:val="clear" w:color="auto" w:fill="D9D9D9" w:themeFill="background1" w:themeFillShade="D9"/>
+            <w:tcMar>
+              <w:top w:w="0" w:type="dxa"/>
+              <w:left w:w="108" w:type="dxa"/>
+              <w:bottom w:w="0" w:type="dxa"/>
+              <w:right w:w="108" w:type="dxa"/>
+            </w:tcMar>
+            <w:vAlign w:val="bottom"/>
+            <w:hideMark/>
+          </w:tcPr>
+          <w:p>
+            <w:pPr>
+              <w:rPr>
+                <w:rFonts w:eastAsiaTheme="minorHAnsi"/>
+                <w:b/>
+                <w:bCs/>
+                <w:sz w:val="18"/>
+                <w:szCs w:val="18"/>
+              </w:rPr>
+            </w:pPr>
+            <w:r>
+              <w:rPr>
+                <w:b/>
+                <w:bCs/>
+                <w:sz w:val="18"/>
+                <w:szCs w:val="18"/>
+              </w:rPr>
+              <w:t>Reference Document Title</w:t>
+            </w:r>
+          </w:p>
+        </w:tc>
+      </w:tr>
+      <w:tr>
+        <w:tc>
+          <w:tcPr>
+            <w:tcW w:w="2965" w:type="dxa"/>
+            <w:tcBorders>
+              <w:top w:val="nil"/>
+              <w:left w:val="single" w:sz="8" w:space="0" w:color="auto"/>
+              <w:bottom w:val="single" w:sz="8" w:space="0" w:color="auto"/>
+              <w:right w:val="single" w:sz="8" w:space="0" w:color="auto"/>
+            </w:tcBorders>
+            <w:tcMar>
+              <w:top w:w="0" w:type="dxa"/>
+              <w:left w:w="108" w:type="dxa"/>
+              <w:bottom w:w="0" w:type="dxa"/>
+              <w:right w:w="108" w:type="dxa"/>
+            </w:tcMar>
+            <w:hideMark/>
+          </w:tcPr>
+          <w:p>
+            <w:pPr>
+              <w:rPr>
+                <w:rFonts w:eastAsiaTheme="minorHAnsi"/>
+                <w:sz w:val="18"/>
+                <w:szCs w:val="18"/>
+              </w:rPr>
+            </w:pPr>
+          </w:p>
+        </w:tc>
+        <w:tc>
+          <w:tcPr>
+            <w:tcW w:w="5395" w:type="dxa"/>
+            <w:tcBorders>
+              <w:top w:val="nil"/>
+              <w:left w:val="nil"/>
+              <w:bottom w:val="single" w:sz="8" w:space="0" w:color="auto"/>
+              <w:right w:val="single" w:sz="8" w:space="0" w:color="auto"/>
+            </w:tcBorders>
+            <w:tcMar>
+              <w:top w:w="0" w:type="dxa"/>
+              <w:left w:w="108" w:type="dxa"/>
+              <w:bottom w:w="0" w:type="dxa"/>
+              <w:right w:w="108" w:type="dxa"/>
+            </w:tcMar>
+          </w:tcPr>
+          <w:p>
+            <w:pPr>
+              <w:rPr>
+                <w:rFonts w:eastAsiaTheme="minorHAnsi"/>
+                <w:sz w:val="18"/>
+                <w:szCs w:val="18"/>
+              </w:rPr>
+            </w:pPr>
+          </w:p>
+        </w:tc>
+      </w:tr>
+      <w:tr>
+        <w:tc>
+          <w:tcPr>
+            <w:tcW w:w="2965" w:type="dxa"/>
+            <w:tcBorders>
+              <w:top w:val="nil"/>
+              <w:left w:val="single" w:sz="8" w:space="0" w:color="auto"/>
+              <w:bottom w:val="single" w:sz="8" w:space="0" w:color="auto"/>
+              <w:right w:val="single" w:sz="8" w:space="0" w:color="auto"/>
+            </w:tcBorders>
+            <w:tcMar>
+              <w:top w:w="0" w:type="dxa"/>
+              <w:left w:w="108" w:type="dxa"/>
+              <w:bottom w:w="0" w:type="dxa"/>
+              <w:right w:w="108" w:type="dxa"/>
+            </w:tcMar>
+            <w:hideMark/>
+          </w:tcPr>
+          <w:p>
+            <w:pPr>
+              <w:rPr>
+                <w:rFonts w:eastAsiaTheme="minorHAnsi"/>
+                <w:sz w:val="18"/>
+                <w:szCs w:val="18"/>
+                <w:lang w:val="fr-FR"/>
+              </w:rPr>
+            </w:pPr>
+          </w:p>
+        </w:tc>
+        <w:tc>
+          <w:tcPr>
+            <w:tcW w:w="5395" w:type="dxa"/>
+            <w:tcBorders>
+              <w:top w:val="nil"/>
+              <w:left w:val="nil"/>
+              <w:bottom w:val="single" w:sz="8" w:space="0" w:color="auto"/>
+              <w:right w:val="single" w:sz="8" w:space="0" w:color="auto"/>
+            </w:tcBorders>
+            <w:tcMar>
+              <w:top w:w="0" w:type="dxa"/>
+              <w:left w:w="108" w:type="dxa"/>
+              <w:bottom w:w="0" w:type="dxa"/>
+              <w:right w:w="108" w:type="dxa"/>
+            </w:tcMar>
+          </w:tcPr>
+          <w:p>
+            <w:pPr>
+              <w:keepNext/>
+              <w:rPr>
+                <w:rFonts w:eastAsiaTheme="minorHAnsi"/>
+                <w:sz w:val="18"/>
+                <w:szCs w:val="18"/>
+              </w:rPr>
+            </w:pPr>
+          </w:p>
+        </w:tc>
+      </w:tr>
+    </w:tbl>
+    <w:p>
+      <w:pPr>
+        <w:jc w:val="center"/>
+      </w:pPr>
+    </w:p>
+    <w:p/>
+    <w:p>
+      <w:pPr>
+        <w:pStyle w:val="Heading1"/>
+        <w:jc w:val="both"/>
+        <w:rPr>
+          <w:rFonts w:cs="Arial"/>
+        </w:rPr>
+      </w:pPr>
+      <w:r>
+        <w:rPr>
+          <w:rFonts w:cs="Arial"/>
+        </w:rPr>
+        <w:t>Document control sheet</w:t>
+      </w:r>
+    </w:p>
+    <w:p>
+      <w:pPr>
+        <w:jc w:val="both"/>
+      </w:pPr>
+      <w:r>
+        <w:t>The purpose of this section is to capture all changes made to the content of document.</w:t>
+      </w:r>
+    </w:p>
+    <w:p>
+      <w:pPr>
+        <w:jc w:val="both"/>
+      </w:pPr>
+    </w:p>
+    <w:p>
+      <w:pPr>
+        <w:pStyle w:val="Heading2"/>
+        <w:tabs>
+          <w:tab w:val="clear" w:pos="720"/>
+          <w:tab w:val="num" w:pos="576"/>
+        </w:tabs>
+        <w:spacing w:before="240" w:after="120"/>
+        <w:ind w:left="576" w:right="794" w:hanging="576"/>
+        <w:jc w:val="both"/>
+        <w:rPr>
+          <w:rFonts w:cs="Arial"/>
+        </w:rPr>
+      </w:pPr>
+      <w:r>
+        <w:rPr>
+          <w:rFonts w:cs="Arial"/>
+        </w:rPr>
+        <w:t>Revision History</w:t>
+      </w:r>
+    </w:p>
+    <w:tbl>
+      <w:tblPr>
+        <w:tblW w:w="5000" w:type="pct"/>
+        <w:tblBorders>
+          <w:top w:val="single" w:sz="4" w:space="0" w:color="auto"/>
+          <w:left w:val="single" w:sz="4" w:space="0" w:color="auto"/>
+          <w:bottom w:val="single" w:sz="4" w:space="0" w:color="auto"/>
+          <w:right w:val="single" w:sz="4" w:space="0" w:color="auto"/>
+          <w:insideH w:val="single" w:sz="4" w:space="0" w:color="auto"/>
+          <w:insideV w:val="single" w:sz="4" w:space="0" w:color="auto"/>
+        </w:tblBorders>
+        <w:tblLook w:val="01E0" w:firstRow="1" w:lastRow="1" w:firstColumn="1" w:lastColumn="1" w:noHBand="0" w:noVBand="0"/>
+      </w:tblPr>
+      <w:tblGrid>
+        <w:gridCol w:w="1030"/>
+        <w:gridCol w:w="1576"/>
+        <w:gridCol w:w="1876"/>
+        <w:gridCol w:w="4868"/>
+      </w:tblGrid>
+      <w:tr>
+        <w:trPr>
+          <w:tblHeader/>
+        </w:trPr>
+        <w:tc>
+          <w:tcPr>
+            <w:tcW w:w="551" w:type="pct"/>
+            <w:tcBorders>
+              <w:bottom w:val="single" w:sz="4" w:space="0" w:color="auto"/>
+            </w:tcBorders>
+            <w:shd w:val="clear" w:color="auto" w:fill="E0E0E0"/>
+          </w:tcPr>
+          <w:p>
+            <w:pPr>
+              <w:pStyle w:val="TableHead0"/>
+              <w:rPr>
+                <w:rFonts w:ascii="Arial" w:hAnsi="Arial" w:cs="Arial"/>
+                <w:bCs/>
+                <w:noProof/>
+                <w:sz w:val="20"/>
+                <w:lang w:val="en-US"/>
+              </w:rPr>
+            </w:pPr>
+            <w:r>
+              <w:rPr>
+                <w:rFonts w:ascii="Arial" w:hAnsi="Arial" w:cs="Arial"/>
+                <w:bCs/>
+                <w:noProof/>
+                <w:sz w:val="20"/>
+                <w:lang w:val="en-US"/>
+              </w:rPr>
+              <w:t>Version</w:t>
+            </w:r>
+          </w:p>
+        </w:tc>
+        <w:tc>
+          <w:tcPr>
+            <w:tcW w:w="843" w:type="pct"/>
+            <w:tcBorders>
+              <w:bottom w:val="single" w:sz="4" w:space="0" w:color="auto"/>
+            </w:tcBorders>
+            <w:shd w:val="clear" w:color="auto" w:fill="E0E0E0"/>
+          </w:tcPr>
+          <w:p>
+            <w:pPr>
+              <w:pStyle w:val="TableHead0"/>
+              <w:rPr>
+                <w:rFonts w:ascii="Arial" w:hAnsi="Arial" w:cs="Arial"/>
+                <w:bCs/>
+                <w:noProof/>
+                <w:sz w:val="20"/>
+                <w:lang w:val="en-US"/>
+              </w:rPr>
+            </w:pPr>
+            <w:r>
+              <w:rPr>
+                <w:rFonts w:ascii="Arial" w:hAnsi="Arial" w:cs="Arial"/>
+                <w:bCs/>
+                <w:noProof/>
+                <w:sz w:val="20"/>
+                <w:lang w:val="en-US"/>
+              </w:rPr>
+              <w:t>Date</w:t>
+            </w:r>
+          </w:p>
+        </w:tc>
+        <w:tc>
+          <w:tcPr>
+            <w:tcW w:w="1003" w:type="pct"/>
+            <w:tcBorders>
+              <w:bottom w:val="single" w:sz="4" w:space="0" w:color="auto"/>
+            </w:tcBorders>
+            <w:shd w:val="clear" w:color="auto" w:fill="E0E0E0"/>
+          </w:tcPr>
+          <w:p>
+            <w:pPr>
+              <w:pStyle w:val="TableHead0"/>
+              <w:rPr>
+                <w:rFonts w:ascii="Arial" w:hAnsi="Arial" w:cs="Arial"/>
+                <w:bCs/>
+                <w:noProof/>
+                <w:sz w:val="20"/>
+                <w:lang w:val="en-US"/>
+              </w:rPr>
+            </w:pPr>
+            <w:r>
+              <w:rPr>
+                <w:rFonts w:ascii="Arial" w:hAnsi="Arial" w:cs="Arial"/>
+                <w:bCs/>
+                <w:noProof/>
+                <w:sz w:val="20"/>
+                <w:lang w:val="en-US"/>
+              </w:rPr>
+              <w:t xml:space="preserve">Changed by </w:t>
+            </w:r>
+          </w:p>
+        </w:tc>
+        <w:tc>
+          <w:tcPr>
+            <w:tcW w:w="2603" w:type="pct"/>
+            <w:tcBorders>
+              <w:bottom w:val="single" w:sz="4" w:space="0" w:color="auto"/>
+            </w:tcBorders>
+            <w:shd w:val="clear" w:color="auto" w:fill="E0E0E0"/>
+          </w:tcPr>
+          <w:p>
+            <w:pPr>
+              <w:pStyle w:val="TableHead0"/>
+              <w:rPr>
+                <w:rFonts w:ascii="Arial" w:hAnsi="Arial" w:cs="Arial"/>
+                <w:bCs/>
+                <w:noProof/>
+                <w:sz w:val="20"/>
+                <w:lang w:val="en-US"/>
+              </w:rPr>
+            </w:pPr>
+            <w:r>
+              <w:rPr>
+                <w:rFonts w:ascii="Arial" w:hAnsi="Arial" w:cs="Arial"/>
+                <w:bCs/>
+                <w:sz w:val="20"/>
+                <w:lang w:val="en-US"/>
+              </w:rPr>
+              <w:t>Items Changed Since Previous Version</w:t>
+            </w:r>
+          </w:p>
+        </w:tc>
+      </w:tr>
+      <w:tr>
+        <w:trPr>
+          <w:tblHeader/>
+        </w:trPr>
+        <w:tc>
+          <w:tcPr>
+            <w:tcW w:w="551" w:type="pct"/>
+            <w:tcBorders>
+              <w:top w:val="single" w:sz="4" w:space="0" w:color="auto"/>
+              <w:left w:val="single" w:sz="4" w:space="0" w:color="auto"/>
+              <w:bottom w:val="single" w:sz="4" w:space="0" w:color="auto"/>
+              <w:right w:val="single" w:sz="4" w:space="0" w:color="auto"/>
+              <w:tl2br w:val="nil"/>
+              <w:tr2bl w:val="nil"/>
+            </w:tcBorders>
+            <w:shd w:val="clear" w:color="000000" w:fill="auto"/>
+            <w:vAlign w:val="center"/>
+          </w:tcPr>
+          <w:p>
+            <w:pPr>
+              <w:pStyle w:val="TableData0"/>
+              <w:rPr>
+                <w:rFonts w:ascii="Arial" w:hAnsi="Arial" w:cs="Arial"/>
+                <w:bCs/>
+                <w:noProof/>
+                <w:sz w:val="20"/>
+                <w:lang w:val="en-US"/>
+              </w:rPr>
+            </w:pPr>
+            <w:r>
+              <w:rPr>
+                <w:rFonts w:ascii="Arial" w:hAnsi="Arial" w:cs="Arial"/>
+                <w:bCs/>
+                <w:noProof/>
+                <w:sz w:val="20"/>
+                <w:lang w:val="en-US"/>
+              </w:rPr>
+              <w:t>0.1</w:t>
+            </w:r>
+          </w:p>
+        </w:tc>
+        <w:tc>
+          <w:tcPr>
+            <w:tcW w:w="843" w:type="pct"/>
+            <w:tcBorders>
+              <w:top w:val="single" w:sz="4" w:space="0" w:color="auto"/>
+              <w:left w:val="single" w:sz="4" w:space="0" w:color="auto"/>
+              <w:bottom w:val="single" w:sz="4" w:space="0" w:color="auto"/>
+              <w:right w:val="single" w:sz="4" w:space="0" w:color="auto"/>
+              <w:tl2br w:val="nil"/>
+              <w:tr2bl w:val="nil"/>
+            </w:tcBorders>
+            <w:shd w:val="clear" w:color="000000" w:fill="auto"/>
+            <w:vAlign w:val="center"/>
+          </w:tcPr>
+          <w:p>
+            <w:pPr>
+              <w:pStyle w:val="TableData0"/>
+              <w:rPr>
+                <w:rFonts w:ascii="Arial" w:hAnsi="Arial" w:cs="Arial"/>
+                <w:bCs/>
+                <w:noProof/>
+                <w:sz w:val="20"/>
+                <w:lang w:val="en-US"/>
+              </w:rPr>
+            </w:pPr>
+            <w:r>
+              <w:rPr>
+                <w:rFonts w:ascii="Arial" w:hAnsi="Arial" w:cs="Arial"/>
+                <w:bCs/>
+                <w:noProof/>
+                <w:sz w:val="20"/>
+                <w:lang w:val="en-US"/>
+              </w:rPr>
+              <w:t>18/11/2018</w:t>
+            </w:r>
+          </w:p>
+        </w:tc>
+        <w:tc>
+          <w:tcPr>
+            <w:tcW w:w="1003" w:type="pct"/>
+            <w:tcBorders>
+              <w:top w:val="single" w:sz="4" w:space="0" w:color="auto"/>
+              <w:left w:val="single" w:sz="4" w:space="0" w:color="auto"/>
+              <w:bottom w:val="single" w:sz="4" w:space="0" w:color="auto"/>
+              <w:right w:val="single" w:sz="4" w:space="0" w:color="auto"/>
+              <w:tl2br w:val="nil"/>
+              <w:tr2bl w:val="nil"/>
+            </w:tcBorders>
+            <w:shd w:val="clear" w:color="000000" w:fill="auto"/>
+            <w:vAlign w:val="center"/>
+          </w:tcPr>
+          <w:p>
+            <w:pPr>
+              <w:pStyle w:val="TableData0"/>
+              <w:rPr>
+                <w:rFonts w:ascii="Arial" w:hAnsi="Arial" w:cs="Arial"/>
+                <w:bCs/>
+                <w:noProof/>
+                <w:sz w:val="20"/>
+                <w:lang w:val="en-US"/>
+              </w:rPr>
+            </w:pPr>
+            <w:r>
+              <w:rPr>
+                <w:rFonts w:ascii="Arial" w:hAnsi="Arial" w:cs="Arial"/>
+                <w:bCs/>
+                <w:noProof/>
+                <w:sz w:val="20"/>
+                <w:lang w:val="en-US"/>
+              </w:rPr>
+              <w:t>A.Aleem</w:t>
+            </w:r>
+          </w:p>
+        </w:tc>
+        <w:tc>
+          <w:tcPr>
+            <w:tcW w:w="2603" w:type="pct"/>
+            <w:tcBorders>
+              <w:top w:val="single" w:sz="4" w:space="0" w:color="auto"/>
+              <w:left w:val="single" w:sz="4" w:space="0" w:color="auto"/>
+              <w:bottom w:val="single" w:sz="4" w:space="0" w:color="auto"/>
+              <w:right w:val="single" w:sz="4" w:space="0" w:color="auto"/>
+              <w:tl2br w:val="nil"/>
+              <w:tr2bl w:val="nil"/>
+            </w:tcBorders>
+            <w:shd w:val="clear" w:color="000000" w:fill="auto"/>
+          </w:tcPr>
+          <w:p>
+            <w:pPr>
+              <w:pStyle w:val="TableData0"/>
+              <w:rPr>
+                <w:rFonts w:ascii="Arial" w:hAnsi="Arial" w:cs="Arial"/>
+                <w:bCs/>
+                <w:noProof/>
+                <w:sz w:val="20"/>
+                <w:lang w:val="en-US"/>
+              </w:rPr>
+            </w:pPr>
+            <w:r>
+              <w:rPr>
+                <w:rFonts w:ascii="Arial" w:hAnsi="Arial" w:cs="Arial"/>
+                <w:bCs/>
+                <w:noProof/>
+                <w:sz w:val="20"/>
+                <w:lang w:val="en-US"/>
+              </w:rPr>
+              <w:t>Initial Draft</w:t>
+            </w:r>
+          </w:p>
+        </w:tc>
+      </w:tr>
+      <w:tr>
+        <w:trPr>
+          <w:trHeight w:val="319"/>
+          <w:tblHeader/>
+        </w:trPr>
+        <w:tc>
+          <w:tcPr>
+            <w:tcW w:w="551" w:type="pct"/>
+            <w:shd w:val="clear" w:color="auto" w:fill="auto"/>
+          </w:tcPr>
+          <w:p>
+            <w:pPr>
+              <w:pStyle w:val="TableData0"/>
+              <w:rPr>
+                <w:rFonts w:ascii="Arial" w:hAnsi="Arial" w:cs="Arial"/>
+                <w:bCs/>
+                <w:noProof/>
+                <w:sz w:val="20"/>
+                <w:lang w:val="en-US"/>
+              </w:rPr>
+            </w:pPr>
+            <w:r>
+              <w:rPr>
+                <w:rFonts w:ascii="Arial" w:hAnsi="Arial" w:cs="Arial"/>
+                <w:bCs/>
+                <w:noProof/>
+                <w:sz w:val="20"/>
+                <w:lang w:val="en-US"/>
+              </w:rPr>
+              <w:t>0.2</w:t>
+            </w:r>
+          </w:p>
+        </w:tc>
+        <w:tc>
+          <w:tcPr>
+            <w:tcW w:w="843" w:type="pct"/>
+            <w:shd w:val="clear" w:color="auto" w:fill="auto"/>
+          </w:tcPr>
+          <w:p>
+            <w:pPr>
+              <w:pStyle w:val="TableData"/>
+              <w:rPr>
+                <w:rFonts w:cs="Arial"/>
+                <w:bCs/>
+                <w:noProof/>
+                <w:sz w:val="20"/>
+                <w:lang w:val="en-US"/>
+              </w:rPr>
+            </w:pPr>
+            <w:r>
+              <w:rPr>
+                <w:rFonts w:cs="Arial"/>
+                <w:bCs/>
+                <w:noProof/>
+                <w:sz w:val="20"/>
+                <w:lang w:val="en-US"/>
+              </w:rPr>
+              <w:t>19/11/2018</w:t>
+            </w:r>
+          </w:p>
+        </w:tc>
+        <w:tc>
+          <w:tcPr>
+            <w:tcW w:w="1003" w:type="pct"/>
+            <w:shd w:val="clear" w:color="auto" w:fill="auto"/>
+          </w:tcPr>
+          <w:p>
+            <w:pPr>
+              <w:rPr>
+                <w:bCs/>
+                <w:noProof/>
+                <w:lang w:val="en-US"/>
+              </w:rPr>
+            </w:pPr>
+            <w:r>
+              <w:rPr>
+                <w:bCs/>
+                <w:noProof/>
+                <w:lang w:val="en-US"/>
+              </w:rPr>
+              <w:t>A.Aleem</w:t>
+            </w:r>
+          </w:p>
+        </w:tc>
+        <w:tc>
+          <w:tcPr>
+            <w:tcW w:w="2603" w:type="pct"/>
+            <w:shd w:val="clear" w:color="auto" w:fill="auto"/>
+          </w:tcPr>
+          <w:p>
+            <w:pPr>
+              <w:pStyle w:val="TableData"/>
+              <w:rPr>
+                <w:rFonts w:cs="Arial"/>
+                <w:bCs/>
+                <w:noProof/>
+                <w:sz w:val="20"/>
+                <w:lang w:val="en-US"/>
+              </w:rPr>
+            </w:pPr>
+            <w:r>
+              <w:rPr>
+                <w:rFonts w:cs="Arial"/>
+                <w:bCs/>
+                <w:noProof/>
+                <w:sz w:val="20"/>
+                <w:lang w:val="en-US"/>
+              </w:rPr>
+              <w:t>Added implementation details, deployment and testing steps</w:t>
+            </w:r>
+          </w:p>
+        </w:tc>
+      </w:tr>
+    </w:tbl>
+    <w:p/>
+    <w:p/>
+    <w:p>
+      <w:pPr>
+        <w:pStyle w:val="Heading1"/>
+        <w:jc w:val="both"/>
+        <w:rPr>
+          <w:rFonts w:cs="Arial"/>
+        </w:rPr>
+      </w:pPr>
+      <w:r>
+        <w:rPr>
+          <w:rFonts w:cs="Arial"/>
+        </w:rPr>
+        <w:t>contact for queries and proposed changes</w:t>
+      </w:r>
+    </w:p>
+    <w:p>
+      <w:pPr>
+        <w:jc w:val="both"/>
+      </w:pPr>
+      <w:r>
+        <w:t>If you have any questions regarding this document or would like to suggest an improvement, contact:</w:t>
+      </w:r>
+    </w:p>
+    <w:tbl>
+      <w:tblPr>
+        <w:tblW w:w="5000" w:type="pct"/>
+        <w:tblBorders>
+          <w:top w:val="single" w:sz="6" w:space="0" w:color="auto"/>
+          <w:left w:val="single" w:sz="6" w:space="0" w:color="auto"/>
+          <w:bottom w:val="single" w:sz="6" w:space="0" w:color="auto"/>
+          <w:right w:val="single" w:sz="6" w:space="0" w:color="auto"/>
+          <w:insideH w:val="single" w:sz="6" w:space="0" w:color="auto"/>
+          <w:insideV w:val="single" w:sz="6" w:space="0" w:color="auto"/>
+        </w:tblBorders>
+        <w:tblLayout w:type="fixed"/>
+        <w:tblLook w:val="0000" w:firstRow="0" w:lastRow="0" w:firstColumn="0" w:lastColumn="0" w:noHBand="0" w:noVBand="0"/>
+      </w:tblPr>
+      <w:tblGrid>
+        <w:gridCol w:w="2118"/>
+        <w:gridCol w:w="7229"/>
+      </w:tblGrid>
+      <w:tr>
+        <w:tc>
+          <w:tcPr>
+            <w:tcW w:w="1133" w:type="pct"/>
+            <w:tcBorders>
+              <w:top w:val="single" w:sz="4" w:space="0" w:color="auto"/>
+              <w:left w:val="single" w:sz="4" w:space="0" w:color="auto"/>
+              <w:bottom w:val="single" w:sz="4" w:space="0" w:color="auto"/>
+              <w:right w:val="single" w:sz="4" w:space="0" w:color="auto"/>
+            </w:tcBorders>
+            <w:shd w:val="clear" w:color="auto" w:fill="E6E6E6"/>
+            <w:vAlign w:val="center"/>
+          </w:tcPr>
+          <w:p>
+            <w:pPr>
+              <w:pStyle w:val="TableHead"/>
+              <w:jc w:val="both"/>
+              <w:rPr>
+                <w:rFonts w:cs="Arial"/>
+              </w:rPr>
+            </w:pPr>
+            <w:r>
+              <w:rPr>
+                <w:rFonts w:cs="Arial"/>
+              </w:rPr>
+              <w:t>Name:</w:t>
+            </w:r>
+          </w:p>
+        </w:tc>
+        <w:tc>
+          <w:tcPr>
+            <w:tcW w:w="3867" w:type="pct"/>
+            <w:tcBorders>
+              <w:left w:val="single" w:sz="4" w:space="0" w:color="auto"/>
+            </w:tcBorders>
+            <w:vAlign w:val="center"/>
+          </w:tcPr>
+          <w:p>
+            <w:pPr>
+              <w:pStyle w:val="TableData"/>
+              <w:spacing w:before="120" w:after="120" w:line="240" w:lineRule="exact"/>
+              <w:jc w:val="both"/>
+              <w:rPr>
+                <w:rFonts w:cs="Arial"/>
+                <w:szCs w:val="18"/>
+              </w:rPr>
+            </w:pPr>
+            <w:r>
+              <w:rPr>
+                <w:rFonts w:cs="Arial"/>
+                <w:szCs w:val="18"/>
+              </w:rPr>
+              <w:t>Mohammed Abdul Aleem</w:t>
+            </w:r>
+          </w:p>
+        </w:tc>
+      </w:tr>
+      <w:tr>
+        <w:tc>
+          <w:tcPr>
+            <w:tcW w:w="1133" w:type="pct"/>
+            <w:tcBorders>
+              <w:top w:val="single" w:sz="4" w:space="0" w:color="auto"/>
+              <w:left w:val="single" w:sz="4" w:space="0" w:color="auto"/>
+              <w:bottom w:val="single" w:sz="4" w:space="0" w:color="auto"/>
+              <w:right w:val="single" w:sz="4" w:space="0" w:color="auto"/>
+            </w:tcBorders>
+            <w:shd w:val="clear" w:color="auto" w:fill="E6E6E6"/>
+            <w:vAlign w:val="center"/>
+          </w:tcPr>
+          <w:p>
+            <w:pPr>
+              <w:pStyle w:val="TableHead"/>
+              <w:jc w:val="both"/>
+              <w:rPr>
+                <w:rFonts w:cs="Arial"/>
+              </w:rPr>
+            </w:pPr>
+            <w:r>
+              <w:rPr>
+                <w:rFonts w:cs="Arial"/>
+              </w:rPr>
+              <w:t>Designation:</w:t>
+            </w:r>
+          </w:p>
+        </w:tc>
+        <w:tc>
+          <w:tcPr>
+            <w:tcW w:w="3867" w:type="pct"/>
+            <w:tcBorders>
+              <w:left w:val="single" w:sz="4" w:space="0" w:color="auto"/>
+            </w:tcBorders>
+            <w:vAlign w:val="center"/>
+          </w:tcPr>
+          <w:p>
+            <w:pPr>
+              <w:pStyle w:val="TableData"/>
+              <w:spacing w:before="120" w:after="120" w:line="240" w:lineRule="exact"/>
+              <w:jc w:val="both"/>
+              <w:rPr>
+                <w:rFonts w:cs="Arial"/>
+                <w:szCs w:val="18"/>
+              </w:rPr>
+            </w:pPr>
+            <w:r>
+              <w:rPr>
+                <w:rFonts w:cs="Arial"/>
+                <w:szCs w:val="18"/>
+              </w:rPr>
+              <w:t>Technology Analyst</w:t>
+            </w:r>
+          </w:p>
+        </w:tc>
+      </w:tr>
+      <w:tr>
+        <w:tc>
+          <w:tcPr>
+            <w:tcW w:w="1133" w:type="pct"/>
+            <w:tcBorders>
+              <w:top w:val="single" w:sz="4" w:space="0" w:color="auto"/>
+              <w:left w:val="single" w:sz="4" w:space="0" w:color="auto"/>
+              <w:bottom w:val="single" w:sz="4" w:space="0" w:color="auto"/>
+              <w:right w:val="single" w:sz="4" w:space="0" w:color="auto"/>
+            </w:tcBorders>
+            <w:shd w:val="clear" w:color="auto" w:fill="E6E6E6"/>
+            <w:vAlign w:val="center"/>
+          </w:tcPr>
+          <w:p>
+            <w:pPr>
+              <w:pStyle w:val="TableHead"/>
+              <w:jc w:val="both"/>
+              <w:rPr>
+                <w:rFonts w:cs="Arial"/>
+              </w:rPr>
+            </w:pPr>
+            <w:r>
+              <w:rPr>
+                <w:rFonts w:cs="Arial"/>
+              </w:rPr>
+              <w:t>Email</w:t>
+            </w:r>
+            <w:r>
+              <w:rPr>
+                <w:rFonts w:cs="Arial"/>
+              </w:rPr>
+              <w:t>:</w:t>
+            </w:r>
+          </w:p>
+        </w:tc>
+        <w:tc>
+          <w:tcPr>
+            <w:tcW w:w="3867" w:type="pct"/>
+            <w:tcBorders>
+              <w:left w:val="single" w:sz="4" w:space="0" w:color="auto"/>
+            </w:tcBorders>
+            <w:vAlign w:val="center"/>
+          </w:tcPr>
+          <w:p>
+            <w:pPr>
+              <w:pStyle w:val="TableData"/>
+              <w:spacing w:before="120" w:after="120" w:line="240" w:lineRule="exact"/>
+              <w:jc w:val="both"/>
+              <w:rPr>
+                <w:rFonts w:cs="Arial"/>
+                <w:szCs w:val="18"/>
+              </w:rPr>
+            </w:pPr>
+            <w:r>
+              <w:rPr>
+                <w:rFonts w:cs="Arial"/>
+                <w:szCs w:val="18"/>
+              </w:rPr>
+              <w:t>Abdulaleem029@gmail.com</w:t>
+            </w:r>
+            <w:bookmarkStart w:id="11" w:name="_GoBack"/>
+            <w:bookmarkEnd w:id="11"/>
+          </w:p>
+        </w:tc>
+      </w:tr>
+    </w:tbl>
+    <w:p/>
+    <w:p/>
+    <w:p>
+      <w:pPr>
+        <w:pStyle w:val="Heading1"/>
+        <w:pageBreakBefore/>
+        <w:tabs>
+          <w:tab w:val="clear" w:pos="823"/>
+        </w:tabs>
+        <w:spacing w:before="120" w:after="120" w:line="240" w:lineRule="exact"/>
+        <w:ind w:left="431" w:hanging="431"/>
+        <w:jc w:val="both"/>
+        <w:rPr>
+          <w:rFonts w:cs="Arial"/>
+        </w:rPr>
+      </w:pPr>
+      <w:bookmarkStart w:id="12" w:name="_Toc231877940"/>
+      <w:bookmarkStart w:id="13" w:name="_Toc478122895"/>
+      <w:r>
+        <w:rPr>
+          <w:rFonts w:cs="Arial"/>
+        </w:rPr>
+        <w:lastRenderedPageBreak/>
+        <w:t>Document Control Sheet</w:t>
+      </w:r>
+      <w:bookmarkEnd w:id="12"/>
+      <w:bookmarkEnd w:id="13"/>
+    </w:p>
+    <w:p>
+      <w:pPr>
+        <w:jc w:val="both"/>
+      </w:pPr>
+      <w:r>
+        <w:t>The purpose of this section is to capture all changes made to the content of document.</w:t>
+      </w:r>
+    </w:p>
+    <w:p>
+      <w:pPr>
+        <w:jc w:val="both"/>
+      </w:pPr>
+    </w:p>
+    <w:p>
+      <w:pPr>
+        <w:pStyle w:val="Heading2"/>
+        <w:tabs>
+          <w:tab w:val="clear" w:pos="720"/>
+          <w:tab w:val="num" w:pos="576"/>
+        </w:tabs>
+        <w:spacing w:before="240" w:after="120"/>
+        <w:ind w:left="576" w:right="794" w:hanging="576"/>
+        <w:jc w:val="both"/>
+        <w:rPr>
+          <w:rFonts w:cs="Arial"/>
+        </w:rPr>
+      </w:pPr>
+      <w:bookmarkStart w:id="14" w:name="_Toc199746070"/>
+      <w:bookmarkStart w:id="15" w:name="_Toc206583570"/>
+      <w:bookmarkStart w:id="16" w:name="_Toc229917458"/>
+      <w:bookmarkStart w:id="17" w:name="_Toc478122896"/>
+      <w:r>
+        <w:rPr>
+          <w:rFonts w:cs="Arial"/>
+        </w:rPr>
+        <w:t>Revision History</w:t>
+      </w:r>
+      <w:bookmarkEnd w:id="14"/>
+      <w:bookmarkEnd w:id="15"/>
+      <w:bookmarkEnd w:id="16"/>
+      <w:bookmarkEnd w:id="17"/>
+    </w:p>
+    <w:tbl>
+      <w:tblPr>
+        <w:tblW w:w="5000" w:type="pct"/>
+        <w:tblBorders>
+          <w:top w:val="single" w:sz="4" w:space="0" w:color="auto"/>
+          <w:left w:val="single" w:sz="4" w:space="0" w:color="auto"/>
+          <w:bottom w:val="single" w:sz="4" w:space="0" w:color="auto"/>
+          <w:right w:val="single" w:sz="4" w:space="0" w:color="auto"/>
+          <w:insideH w:val="single" w:sz="4" w:space="0" w:color="auto"/>
+          <w:insideV w:val="single" w:sz="4" w:space="0" w:color="auto"/>
+        </w:tblBorders>
+        <w:tblLook w:val="01E0" w:firstRow="1" w:lastRow="1" w:firstColumn="1" w:lastColumn="1" w:noHBand="0" w:noVBand="0"/>
+      </w:tblPr>
+      <w:tblGrid>
+        <w:gridCol w:w="1030"/>
+        <w:gridCol w:w="1576"/>
+        <w:gridCol w:w="1876"/>
+        <w:gridCol w:w="4868"/>
+      </w:tblGrid>
+      <w:tr>
+        <w:trPr>
+          <w:tblHeader/>
+        </w:trPr>
+        <w:tc>
+          <w:tcPr>
+            <w:tcW w:w="551" w:type="pct"/>
+            <w:tcBorders>
+              <w:bottom w:val="single" w:sz="4" w:space="0" w:color="auto"/>
+            </w:tcBorders>
+            <w:shd w:val="clear" w:color="auto" w:fill="E0E0E0"/>
+          </w:tcPr>
+          <w:p>
+            <w:pPr>
+              <w:pStyle w:val="TableHead0"/>
+              <w:rPr>
+                <w:rFonts w:ascii="Arial" w:hAnsi="Arial" w:cs="Arial"/>
+                <w:bCs/>
+                <w:noProof/>
+                <w:sz w:val="20"/>
+                <w:lang w:val="en-US"/>
+              </w:rPr>
+            </w:pPr>
+            <w:r>
+              <w:rPr>
+                <w:rFonts w:ascii="Arial" w:hAnsi="Arial" w:cs="Arial"/>
+                <w:bCs/>
+                <w:noProof/>
+                <w:sz w:val="20"/>
+                <w:lang w:val="en-US"/>
+              </w:rPr>
+              <w:t>Version</w:t>
+            </w:r>
+          </w:p>
+        </w:tc>
+        <w:tc>
+          <w:tcPr>
+            <w:tcW w:w="843" w:type="pct"/>
+            <w:tcBorders>
+              <w:bottom w:val="single" w:sz="4" w:space="0" w:color="auto"/>
+            </w:tcBorders>
+            <w:shd w:val="clear" w:color="auto" w:fill="E0E0E0"/>
+          </w:tcPr>
+          <w:p>
+            <w:pPr>
+              <w:pStyle w:val="TableHead0"/>
+              <w:rPr>
+                <w:rFonts w:ascii="Arial" w:hAnsi="Arial" w:cs="Arial"/>
+                <w:bCs/>
+                <w:noProof/>
+                <w:sz w:val="20"/>
+                <w:lang w:val="en-US"/>
+              </w:rPr>
+            </w:pPr>
+            <w:r>
+              <w:rPr>
+                <w:rFonts w:ascii="Arial" w:hAnsi="Arial" w:cs="Arial"/>
+                <w:bCs/>
+                <w:noProof/>
+                <w:sz w:val="20"/>
+                <w:lang w:val="en-US"/>
+              </w:rPr>
+              <w:t>Date</w:t>
+            </w:r>
+          </w:p>
+        </w:tc>
+        <w:tc>
+          <w:tcPr>
+            <w:tcW w:w="1003" w:type="pct"/>
+            <w:tcBorders>
+              <w:bottom w:val="single" w:sz="4" w:space="0" w:color="auto"/>
+            </w:tcBorders>
+            <w:shd w:val="clear" w:color="auto" w:fill="E0E0E0"/>
+          </w:tcPr>
+          <w:p>
+            <w:pPr>
+              <w:pStyle w:val="TableHead0"/>
+              <w:rPr>
+                <w:rFonts w:ascii="Arial" w:hAnsi="Arial" w:cs="Arial"/>
+                <w:bCs/>
+                <w:noProof/>
+                <w:sz w:val="20"/>
+                <w:lang w:val="en-US"/>
+              </w:rPr>
+            </w:pPr>
+            <w:r>
+              <w:rPr>
+                <w:rFonts w:ascii="Arial" w:hAnsi="Arial" w:cs="Arial"/>
+                <w:bCs/>
+                <w:noProof/>
+                <w:sz w:val="20"/>
+                <w:lang w:val="en-US"/>
+              </w:rPr>
+              <w:t xml:space="preserve">Changed by </w:t>
+            </w:r>
+          </w:p>
+        </w:tc>
+        <w:tc>
+          <w:tcPr>
+            <w:tcW w:w="2603" w:type="pct"/>
+            <w:tcBorders>
+              <w:bottom w:val="single" w:sz="4" w:space="0" w:color="auto"/>
+            </w:tcBorders>
+            <w:shd w:val="clear" w:color="auto" w:fill="E0E0E0"/>
+          </w:tcPr>
+          <w:p>
+            <w:pPr>
+              <w:pStyle w:val="TableHead0"/>
+              <w:rPr>
+                <w:rFonts w:ascii="Arial" w:hAnsi="Arial" w:cs="Arial"/>
+                <w:bCs/>
+                <w:noProof/>
+                <w:sz w:val="20"/>
+                <w:lang w:val="en-US"/>
+              </w:rPr>
+            </w:pPr>
+            <w:r>
+              <w:rPr>
+                <w:rFonts w:ascii="Arial" w:hAnsi="Arial" w:cs="Arial"/>
+                <w:bCs/>
+                <w:sz w:val="20"/>
+                <w:lang w:val="en-US"/>
+              </w:rPr>
+              <w:t>Items Changed Since Previous Version</w:t>
+            </w:r>
+          </w:p>
+        </w:tc>
+      </w:tr>
+      <w:tr>
+        <w:trPr>
+          <w:tblHeader/>
+        </w:trPr>
+        <w:tc>
+          <w:tcPr>
+            <w:tcW w:w="551" w:type="pct"/>
+            <w:tcBorders>
+              <w:top w:val="single" w:sz="4" w:space="0" w:color="auto"/>
+              <w:left w:val="single" w:sz="4" w:space="0" w:color="auto"/>
+              <w:bottom w:val="single" w:sz="4" w:space="0" w:color="auto"/>
+              <w:right w:val="single" w:sz="4" w:space="0" w:color="auto"/>
+              <w:tl2br w:val="nil"/>
+              <w:tr2bl w:val="nil"/>
+            </w:tcBorders>
+            <w:shd w:val="clear" w:color="000000" w:fill="auto"/>
+            <w:vAlign w:val="center"/>
+          </w:tcPr>
+          <w:p>
+            <w:pPr>
+              <w:pStyle w:val="TableData0"/>
+              <w:rPr>
+                <w:rFonts w:ascii="Arial" w:hAnsi="Arial" w:cs="Arial"/>
+                <w:bCs/>
+                <w:noProof/>
+                <w:sz w:val="20"/>
+                <w:lang w:val="en-US"/>
+              </w:rPr>
+            </w:pPr>
+            <w:r>
+              <w:rPr>
+                <w:rFonts w:ascii="Arial" w:hAnsi="Arial" w:cs="Arial"/>
+                <w:bCs/>
+                <w:noProof/>
+                <w:sz w:val="20"/>
+                <w:lang w:val="en-US"/>
+              </w:rPr>
+              <w:t>0.1</w:t>
+            </w:r>
+          </w:p>
+        </w:tc>
+        <w:tc>
+          <w:tcPr>
+            <w:tcW w:w="843" w:type="pct"/>
+            <w:tcBorders>
+              <w:top w:val="single" w:sz="4" w:space="0" w:color="auto"/>
+              <w:left w:val="single" w:sz="4" w:space="0" w:color="auto"/>
+              <w:bottom w:val="single" w:sz="4" w:space="0" w:color="auto"/>
+              <w:right w:val="single" w:sz="4" w:space="0" w:color="auto"/>
+              <w:tl2br w:val="nil"/>
+              <w:tr2bl w:val="nil"/>
+            </w:tcBorders>
+            <w:shd w:val="clear" w:color="000000" w:fill="auto"/>
+            <w:vAlign w:val="center"/>
+          </w:tcPr>
+          <w:p>
+            <w:pPr>
+              <w:pStyle w:val="TableData0"/>
+              <w:rPr>
+                <w:rFonts w:ascii="Arial" w:hAnsi="Arial" w:cs="Arial"/>
+                <w:bCs/>
+                <w:noProof/>
+                <w:sz w:val="20"/>
+                <w:lang w:val="en-US"/>
+              </w:rPr>
+            </w:pPr>
+            <w:r>
+              <w:rPr>
+                <w:rFonts w:ascii="Arial" w:hAnsi="Arial" w:cs="Arial"/>
+                <w:bCs/>
+                <w:noProof/>
+                <w:sz w:val="20"/>
+                <w:lang w:val="en-US"/>
+              </w:rPr>
+              <w:t>08/02/2017</w:t>
+            </w:r>
+          </w:p>
+        </w:tc>
+        <w:tc>
+          <w:tcPr>
+            <w:tcW w:w="1003" w:type="pct"/>
+            <w:tcBorders>
+              <w:top w:val="single" w:sz="4" w:space="0" w:color="auto"/>
+              <w:left w:val="single" w:sz="4" w:space="0" w:color="auto"/>
+              <w:bottom w:val="single" w:sz="4" w:space="0" w:color="auto"/>
+              <w:right w:val="single" w:sz="4" w:space="0" w:color="auto"/>
+              <w:tl2br w:val="nil"/>
+              <w:tr2bl w:val="nil"/>
+            </w:tcBorders>
+            <w:shd w:val="clear" w:color="000000" w:fill="auto"/>
+            <w:vAlign w:val="center"/>
+          </w:tcPr>
+          <w:p>
+            <w:pPr>
+              <w:pStyle w:val="TableData0"/>
+              <w:rPr>
+                <w:rFonts w:ascii="Arial" w:hAnsi="Arial" w:cs="Arial"/>
+                <w:bCs/>
+                <w:noProof/>
+                <w:sz w:val="20"/>
+                <w:lang w:val="en-US"/>
+              </w:rPr>
+            </w:pPr>
+            <w:r>
+              <w:rPr>
+                <w:rFonts w:ascii="Arial" w:hAnsi="Arial" w:cs="Arial"/>
+                <w:bCs/>
+                <w:noProof/>
+                <w:sz w:val="20"/>
+                <w:lang w:val="en-US"/>
+              </w:rPr>
+              <w:t>Sangeetha AV</w:t>
+            </w:r>
+          </w:p>
+        </w:tc>
+        <w:tc>
+          <w:tcPr>
+            <w:tcW w:w="2603" w:type="pct"/>
+            <w:tcBorders>
+              <w:top w:val="single" w:sz="4" w:space="0" w:color="auto"/>
+              <w:left w:val="single" w:sz="4" w:space="0" w:color="auto"/>
+              <w:bottom w:val="single" w:sz="4" w:space="0" w:color="auto"/>
+              <w:right w:val="single" w:sz="4" w:space="0" w:color="auto"/>
+              <w:tl2br w:val="nil"/>
+              <w:tr2bl w:val="nil"/>
+            </w:tcBorders>
+            <w:shd w:val="clear" w:color="000000" w:fill="auto"/>
+          </w:tcPr>
+          <w:p>
+            <w:pPr>
+              <w:pStyle w:val="TableData0"/>
+              <w:rPr>
+                <w:rFonts w:ascii="Arial" w:hAnsi="Arial" w:cs="Arial"/>
+                <w:bCs/>
+                <w:noProof/>
+                <w:sz w:val="20"/>
+                <w:lang w:val="en-US"/>
+              </w:rPr>
+            </w:pPr>
+            <w:r>
+              <w:rPr>
+                <w:rFonts w:ascii="Arial" w:hAnsi="Arial" w:cs="Arial"/>
+                <w:bCs/>
+                <w:noProof/>
+                <w:sz w:val="20"/>
+                <w:lang w:val="en-US"/>
+              </w:rPr>
+              <w:t>Processing Module logic</w:t>
+            </w:r>
+          </w:p>
+        </w:tc>
+      </w:tr>
+      <w:tr>
+        <w:trPr>
+          <w:trHeight w:val="319"/>
+          <w:tblHeader/>
+        </w:trPr>
+        <w:tc>
+          <w:tcPr>
+            <w:tcW w:w="551" w:type="pct"/>
+            <w:shd w:val="clear" w:color="auto" w:fill="auto"/>
+          </w:tcPr>
+          <w:p>
+            <w:pPr>
+              <w:pStyle w:val="TableData0"/>
+              <w:rPr>
+                <w:rFonts w:ascii="Arial" w:hAnsi="Arial" w:cs="Arial"/>
+                <w:bCs/>
+                <w:noProof/>
+                <w:sz w:val="20"/>
+                <w:lang w:val="en-US"/>
+              </w:rPr>
+            </w:pPr>
+            <w:r>
+              <w:rPr>
+                <w:rFonts w:ascii="Arial" w:hAnsi="Arial" w:cs="Arial"/>
+                <w:bCs/>
+                <w:noProof/>
+                <w:sz w:val="20"/>
+                <w:lang w:val="en-US"/>
+              </w:rPr>
+              <w:t>0.2</w:t>
+            </w:r>
+          </w:p>
+        </w:tc>
+        <w:tc>
+          <w:tcPr>
+            <w:tcW w:w="843" w:type="pct"/>
+            <w:shd w:val="clear" w:color="auto" w:fill="auto"/>
+          </w:tcPr>
+          <w:p>
+            <w:pPr>
+              <w:pStyle w:val="TableData"/>
+              <w:rPr>
+                <w:rFonts w:cs="Arial"/>
+                <w:bCs/>
+                <w:noProof/>
+                <w:sz w:val="20"/>
+                <w:lang w:val="en-US"/>
+              </w:rPr>
+            </w:pPr>
+            <w:r>
+              <w:rPr>
+                <w:rFonts w:cs="Arial"/>
+                <w:bCs/>
+                <w:noProof/>
+                <w:sz w:val="20"/>
+                <w:lang w:val="en-US"/>
+              </w:rPr>
+              <w:t>13/02/2017</w:t>
+            </w:r>
+          </w:p>
+        </w:tc>
+        <w:tc>
+          <w:tcPr>
+            <w:tcW w:w="1003" w:type="pct"/>
+            <w:shd w:val="clear" w:color="auto" w:fill="auto"/>
+          </w:tcPr>
+          <w:p>
+            <w:pPr>
+              <w:rPr>
+                <w:bCs/>
+                <w:noProof/>
+                <w:lang w:val="en-US"/>
+              </w:rPr>
+            </w:pPr>
+            <w:r>
+              <w:rPr>
+                <w:bCs/>
+                <w:noProof/>
+                <w:lang w:val="en-US"/>
+              </w:rPr>
+              <w:t>Prasanna Mani</w:t>
+            </w:r>
+          </w:p>
+        </w:tc>
+        <w:tc>
+          <w:tcPr>
+            <w:tcW w:w="2603" w:type="pct"/>
+            <w:shd w:val="clear" w:color="auto" w:fill="auto"/>
+          </w:tcPr>
+          <w:p>
+            <w:pPr>
+              <w:pStyle w:val="TableData"/>
+              <w:rPr>
+                <w:rFonts w:cs="Arial"/>
+                <w:bCs/>
+                <w:noProof/>
+                <w:sz w:val="20"/>
+                <w:lang w:val="en-US"/>
+              </w:rPr>
+            </w:pPr>
+            <w:r>
+              <w:rPr>
+                <w:rFonts w:cs="Arial"/>
+                <w:bCs/>
+                <w:noProof/>
+                <w:sz w:val="20"/>
+                <w:lang w:val="en-US"/>
+              </w:rPr>
+              <w:t>RDNBOSS Design logic</w:t>
+            </w:r>
+          </w:p>
+        </w:tc>
+      </w:tr>
+      <w:tr>
+        <w:trPr>
+          <w:tblHeader/>
+        </w:trPr>
+        <w:tc>
+          <w:tcPr>
+            <w:tcW w:w="551" w:type="pct"/>
+            <w:shd w:val="clear" w:color="auto" w:fill="auto"/>
+          </w:tcPr>
+          <w:p>
+            <w:pPr>
+              <w:pStyle w:val="TableData0"/>
+              <w:jc w:val="both"/>
+              <w:rPr>
+                <w:rFonts w:ascii="Arial" w:hAnsi="Arial" w:cs="Arial"/>
+                <w:bCs/>
+                <w:noProof/>
+                <w:sz w:val="20"/>
+                <w:lang w:val="en-US"/>
+              </w:rPr>
+            </w:pPr>
+            <w:r>
+              <w:rPr>
+                <w:rFonts w:ascii="Arial" w:hAnsi="Arial" w:cs="Arial"/>
+                <w:bCs/>
+                <w:noProof/>
+                <w:sz w:val="20"/>
+                <w:lang w:val="en-US"/>
+              </w:rPr>
+              <w:t>0.4</w:t>
+            </w:r>
+          </w:p>
+        </w:tc>
+        <w:tc>
+          <w:tcPr>
+            <w:tcW w:w="843" w:type="pct"/>
+            <w:shd w:val="clear" w:color="auto" w:fill="auto"/>
+          </w:tcPr>
+          <w:p>
+            <w:pPr>
+              <w:pStyle w:val="TableData"/>
+              <w:jc w:val="both"/>
+              <w:rPr>
+                <w:rFonts w:cs="Arial"/>
+                <w:bCs/>
+                <w:noProof/>
+                <w:sz w:val="20"/>
+                <w:lang w:val="en-US"/>
+              </w:rPr>
+            </w:pPr>
+            <w:r>
+              <w:rPr>
+                <w:rFonts w:cs="Arial"/>
+                <w:bCs/>
+                <w:noProof/>
+                <w:sz w:val="20"/>
+                <w:lang w:val="en-US"/>
+              </w:rPr>
+              <w:t>15/02/2017</w:t>
+            </w:r>
+          </w:p>
+        </w:tc>
+        <w:tc>
+          <w:tcPr>
+            <w:tcW w:w="1003" w:type="pct"/>
+            <w:shd w:val="clear" w:color="auto" w:fill="auto"/>
+          </w:tcPr>
+          <w:p>
+            <w:pPr>
+              <w:pStyle w:val="TableData0"/>
+              <w:rPr>
+                <w:rFonts w:ascii="Arial" w:hAnsi="Arial" w:cs="Arial"/>
+                <w:bCs/>
+                <w:noProof/>
+                <w:sz w:val="20"/>
+                <w:lang w:val="en-US"/>
+              </w:rPr>
+            </w:pPr>
+            <w:r>
+              <w:rPr>
+                <w:rFonts w:ascii="Arial" w:hAnsi="Arial" w:cs="Arial"/>
+                <w:bCs/>
+                <w:noProof/>
+                <w:sz w:val="20"/>
+                <w:lang w:val="en-US"/>
+              </w:rPr>
+              <w:t>Sangeetha AV</w:t>
+            </w:r>
+          </w:p>
+        </w:tc>
+        <w:tc>
+          <w:tcPr>
+            <w:tcW w:w="2603" w:type="pct"/>
+            <w:shd w:val="clear" w:color="auto" w:fill="auto"/>
+          </w:tcPr>
+          <w:p>
+            <w:pPr>
+              <w:pStyle w:val="TableData0"/>
+              <w:jc w:val="both"/>
+              <w:rPr>
+                <w:rFonts w:ascii="Arial" w:hAnsi="Arial" w:cs="Arial"/>
+                <w:bCs/>
+                <w:noProof/>
+                <w:sz w:val="20"/>
+                <w:lang w:val="en-US"/>
+              </w:rPr>
+            </w:pPr>
+            <w:r>
+              <w:rPr>
+                <w:rFonts w:ascii="Arial" w:hAnsi="Arial" w:cs="Arial"/>
+                <w:bCs/>
+                <w:noProof/>
+                <w:sz w:val="20"/>
+                <w:lang w:val="en-US"/>
+              </w:rPr>
+              <w:t xml:space="preserve">Class Diagram </w:t>
+            </w:r>
+          </w:p>
+        </w:tc>
+      </w:tr>
+      <w:tr>
+        <w:trPr>
+          <w:tblHeader/>
+        </w:trPr>
+        <w:tc>
+          <w:tcPr>
+            <w:tcW w:w="551" w:type="pct"/>
+            <w:shd w:val="clear" w:color="auto" w:fill="auto"/>
+          </w:tcPr>
+          <w:p>
+            <w:pPr>
+              <w:pStyle w:val="TableData0"/>
+              <w:jc w:val="both"/>
+              <w:rPr>
+                <w:rFonts w:ascii="Arial" w:hAnsi="Arial" w:cs="Arial"/>
+                <w:bCs/>
+                <w:noProof/>
+                <w:sz w:val="20"/>
+                <w:lang w:val="en-US"/>
+              </w:rPr>
+            </w:pPr>
+            <w:r>
+              <w:rPr>
+                <w:rFonts w:ascii="Arial" w:hAnsi="Arial" w:cs="Arial"/>
+                <w:bCs/>
+                <w:noProof/>
+                <w:sz w:val="20"/>
+                <w:lang w:val="en-US"/>
+              </w:rPr>
+              <w:t>0.5</w:t>
+            </w:r>
+          </w:p>
+        </w:tc>
+        <w:tc>
+          <w:tcPr>
+            <w:tcW w:w="843" w:type="pct"/>
+            <w:shd w:val="clear" w:color="auto" w:fill="auto"/>
+          </w:tcPr>
+          <w:p>
+            <w:pPr>
+              <w:pStyle w:val="TableData"/>
+              <w:jc w:val="both"/>
+              <w:rPr>
+                <w:rFonts w:cs="Arial"/>
+                <w:bCs/>
+                <w:noProof/>
+                <w:sz w:val="20"/>
+                <w:lang w:val="en-US"/>
+              </w:rPr>
+            </w:pPr>
+            <w:r>
+              <w:rPr>
+                <w:rFonts w:cs="Arial"/>
+                <w:bCs/>
+                <w:noProof/>
+                <w:sz w:val="20"/>
+                <w:lang w:val="en-US"/>
+              </w:rPr>
+              <w:t>15/02/2017</w:t>
+            </w:r>
+          </w:p>
+        </w:tc>
+        <w:tc>
+          <w:tcPr>
+            <w:tcW w:w="1003" w:type="pct"/>
+            <w:shd w:val="clear" w:color="auto" w:fill="auto"/>
+          </w:tcPr>
+          <w:p>
+            <w:pPr>
+              <w:pStyle w:val="TableData0"/>
+              <w:rPr>
+                <w:rFonts w:ascii="Arial" w:hAnsi="Arial" w:cs="Arial"/>
+                <w:bCs/>
+                <w:noProof/>
+                <w:sz w:val="20"/>
+                <w:lang w:val="en-US"/>
+              </w:rPr>
+            </w:pPr>
+            <w:r>
+              <w:rPr>
+                <w:rFonts w:ascii="Arial" w:hAnsi="Arial" w:cs="Arial"/>
+                <w:bCs/>
+                <w:noProof/>
+                <w:sz w:val="20"/>
+                <w:lang w:val="en-US"/>
+              </w:rPr>
+              <w:t>Sangeetha AV</w:t>
+            </w:r>
+          </w:p>
+        </w:tc>
+        <w:tc>
+          <w:tcPr>
+            <w:tcW w:w="2603" w:type="pct"/>
+            <w:shd w:val="clear" w:color="auto" w:fill="auto"/>
+          </w:tcPr>
+          <w:p>
+            <w:pPr>
+              <w:pStyle w:val="TableData0"/>
+              <w:jc w:val="both"/>
+              <w:rPr>
+                <w:rFonts w:ascii="Arial" w:hAnsi="Arial" w:cs="Arial"/>
+                <w:bCs/>
+                <w:noProof/>
+                <w:sz w:val="20"/>
+                <w:lang w:val="en-US"/>
+              </w:rPr>
+            </w:pPr>
+            <w:r>
+              <w:rPr>
+                <w:rFonts w:ascii="Arial" w:hAnsi="Arial" w:cs="Arial"/>
+                <w:bCs/>
+                <w:noProof/>
+                <w:sz w:val="20"/>
+                <w:lang w:val="en-US"/>
+              </w:rPr>
+              <w:t xml:space="preserve">Misc updates </w:t>
+            </w:r>
+          </w:p>
+        </w:tc>
+      </w:tr>
+      <w:tr>
+        <w:trPr>
+          <w:tblHeader/>
+        </w:trPr>
+        <w:tc>
+          <w:tcPr>
+            <w:tcW w:w="551" w:type="pct"/>
+            <w:shd w:val="clear" w:color="auto" w:fill="auto"/>
+          </w:tcPr>
+          <w:p>
+            <w:pPr>
+              <w:pStyle w:val="TableData0"/>
+              <w:jc w:val="both"/>
+              <w:rPr>
+                <w:rFonts w:ascii="Arial" w:hAnsi="Arial" w:cs="Arial"/>
+                <w:bCs/>
+                <w:noProof/>
+                <w:sz w:val="20"/>
+                <w:lang w:val="en-US"/>
+              </w:rPr>
+            </w:pPr>
+            <w:r>
+              <w:rPr>
+                <w:rFonts w:ascii="Arial" w:hAnsi="Arial" w:cs="Arial"/>
+                <w:bCs/>
+                <w:noProof/>
+                <w:sz w:val="20"/>
+                <w:lang w:val="en-US"/>
+              </w:rPr>
+              <w:t>0.6</w:t>
+            </w:r>
+          </w:p>
+        </w:tc>
+        <w:tc>
+          <w:tcPr>
+            <w:tcW w:w="843" w:type="pct"/>
+            <w:shd w:val="clear" w:color="auto" w:fill="auto"/>
+          </w:tcPr>
+          <w:p>
+            <w:pPr>
+              <w:pStyle w:val="TableData"/>
+              <w:jc w:val="both"/>
+              <w:rPr>
+                <w:rFonts w:cs="Arial"/>
+                <w:bCs/>
+                <w:noProof/>
+                <w:sz w:val="20"/>
+                <w:lang w:val="en-US"/>
+              </w:rPr>
+            </w:pPr>
+            <w:r>
+              <w:rPr>
+                <w:rFonts w:cs="Arial"/>
+                <w:bCs/>
+                <w:noProof/>
+                <w:sz w:val="20"/>
+                <w:lang w:val="en-US"/>
+              </w:rPr>
+              <w:t>24/02/2017</w:t>
+            </w:r>
+          </w:p>
+        </w:tc>
+        <w:tc>
+          <w:tcPr>
+            <w:tcW w:w="1003" w:type="pct"/>
+            <w:shd w:val="clear" w:color="auto" w:fill="auto"/>
+          </w:tcPr>
+          <w:p>
+            <w:pPr>
+              <w:pStyle w:val="TableData0"/>
+              <w:rPr>
+                <w:rFonts w:ascii="Arial" w:hAnsi="Arial" w:cs="Arial"/>
+                <w:bCs/>
+                <w:noProof/>
+                <w:sz w:val="20"/>
+                <w:lang w:val="en-US"/>
+              </w:rPr>
+            </w:pPr>
+            <w:r>
+              <w:rPr>
+                <w:rFonts w:ascii="Arial" w:hAnsi="Arial" w:cs="Arial"/>
+                <w:bCs/>
+                <w:noProof/>
+                <w:sz w:val="20"/>
+                <w:lang w:val="en-US"/>
+              </w:rPr>
+              <w:t>Sangeetha AV</w:t>
+            </w:r>
+          </w:p>
+        </w:tc>
+        <w:tc>
+          <w:tcPr>
+            <w:tcW w:w="2603" w:type="pct"/>
+            <w:shd w:val="clear" w:color="auto" w:fill="auto"/>
+          </w:tcPr>
+          <w:p>
+            <w:pPr>
+              <w:pStyle w:val="TableData0"/>
+              <w:jc w:val="both"/>
+              <w:rPr>
+                <w:rFonts w:ascii="Arial" w:hAnsi="Arial" w:cs="Arial"/>
+                <w:bCs/>
+                <w:noProof/>
+                <w:sz w:val="20"/>
+                <w:lang w:val="en-US"/>
+              </w:rPr>
+            </w:pPr>
+            <w:r>
+              <w:rPr>
+                <w:rFonts w:ascii="Arial" w:hAnsi="Arial" w:cs="Arial"/>
+                <w:bCs/>
+                <w:noProof/>
+                <w:sz w:val="20"/>
+                <w:lang w:val="en-US"/>
+              </w:rPr>
+              <w:t>DB Design changes</w:t>
+            </w:r>
+          </w:p>
+        </w:tc>
+      </w:tr>
+      <w:tr>
+        <w:trPr>
+          <w:tblHeader/>
+        </w:trPr>
+        <w:tc>
+          <w:tcPr>
+            <w:tcW w:w="551" w:type="pct"/>
+            <w:shd w:val="clear" w:color="auto" w:fill="auto"/>
+          </w:tcPr>
+          <w:p>
+            <w:pPr>
+              <w:pStyle w:val="TableData0"/>
+              <w:jc w:val="both"/>
+              <w:rPr>
+                <w:rFonts w:ascii="Arial" w:hAnsi="Arial" w:cs="Arial"/>
+                <w:bCs/>
+                <w:noProof/>
+                <w:sz w:val="20"/>
+                <w:lang w:val="en-US"/>
+              </w:rPr>
+            </w:pPr>
+            <w:r>
+              <w:rPr>
+                <w:rFonts w:ascii="Arial" w:hAnsi="Arial" w:cs="Arial"/>
+                <w:bCs/>
+                <w:noProof/>
+                <w:sz w:val="20"/>
+                <w:lang w:val="en-US"/>
+              </w:rPr>
+              <w:t>0.7</w:t>
+            </w:r>
+          </w:p>
+        </w:tc>
+        <w:tc>
+          <w:tcPr>
+            <w:tcW w:w="843" w:type="pct"/>
+            <w:shd w:val="clear" w:color="auto" w:fill="auto"/>
+          </w:tcPr>
+          <w:p>
+            <w:pPr>
+              <w:pStyle w:val="TableData"/>
+              <w:jc w:val="both"/>
+              <w:rPr>
+                <w:rFonts w:cs="Arial"/>
+                <w:bCs/>
+                <w:noProof/>
+                <w:sz w:val="20"/>
+                <w:lang w:val="en-US"/>
+              </w:rPr>
+            </w:pPr>
+            <w:r>
+              <w:rPr>
+                <w:rFonts w:cs="Arial"/>
+                <w:bCs/>
+                <w:noProof/>
+                <w:sz w:val="20"/>
+                <w:lang w:val="en-US"/>
+              </w:rPr>
+              <w:t>03/03/2017</w:t>
+            </w:r>
+          </w:p>
+        </w:tc>
+        <w:tc>
+          <w:tcPr>
+            <w:tcW w:w="1003" w:type="pct"/>
+            <w:shd w:val="clear" w:color="auto" w:fill="auto"/>
+          </w:tcPr>
+          <w:p>
+            <w:pPr>
+              <w:pStyle w:val="TableData0"/>
+              <w:rPr>
+                <w:rFonts w:ascii="Arial" w:hAnsi="Arial" w:cs="Arial"/>
+                <w:bCs/>
+                <w:noProof/>
+                <w:sz w:val="20"/>
+                <w:lang w:val="en-US"/>
+              </w:rPr>
+            </w:pPr>
+            <w:r>
+              <w:rPr>
+                <w:rFonts w:ascii="Arial" w:hAnsi="Arial" w:cs="Arial"/>
+                <w:bCs/>
+                <w:noProof/>
+                <w:sz w:val="20"/>
+                <w:lang w:val="en-US"/>
+              </w:rPr>
+              <w:t>Prasanna Mani</w:t>
+            </w:r>
+          </w:p>
+        </w:tc>
+        <w:tc>
+          <w:tcPr>
+            <w:tcW w:w="2603" w:type="pct"/>
+            <w:shd w:val="clear" w:color="auto" w:fill="auto"/>
+          </w:tcPr>
+          <w:p>
+            <w:pPr>
+              <w:pStyle w:val="TableData0"/>
+              <w:jc w:val="both"/>
+              <w:rPr>
+                <w:rFonts w:ascii="Arial" w:hAnsi="Arial" w:cs="Arial"/>
+                <w:bCs/>
+                <w:noProof/>
+                <w:sz w:val="20"/>
+                <w:lang w:val="en-US"/>
+              </w:rPr>
+            </w:pPr>
+            <w:r>
+              <w:rPr>
+                <w:rFonts w:ascii="Arial" w:hAnsi="Arial" w:cs="Arial"/>
+                <w:bCs/>
+                <w:noProof/>
+                <w:sz w:val="20"/>
+                <w:lang w:val="en-US"/>
+              </w:rPr>
+              <w:t>RDNBOSS Design changes</w:t>
+            </w:r>
+          </w:p>
+        </w:tc>
+      </w:tr>
+      <w:tr>
+        <w:trPr>
+          <w:tblHeader/>
+        </w:trPr>
+        <w:tc>
+          <w:tcPr>
+            <w:tcW w:w="551" w:type="pct"/>
+            <w:shd w:val="clear" w:color="auto" w:fill="auto"/>
+          </w:tcPr>
+          <w:p>
+            <w:pPr>
+              <w:pStyle w:val="TableData0"/>
+              <w:jc w:val="both"/>
+              <w:rPr>
+                <w:rFonts w:ascii="Arial" w:hAnsi="Arial" w:cs="Arial"/>
+                <w:bCs/>
+                <w:noProof/>
+                <w:sz w:val="20"/>
+                <w:lang w:val="en-US"/>
+              </w:rPr>
+            </w:pPr>
+            <w:r>
+              <w:rPr>
+                <w:rFonts w:ascii="Arial" w:hAnsi="Arial" w:cs="Arial"/>
+                <w:bCs/>
+                <w:noProof/>
+                <w:sz w:val="20"/>
+                <w:lang w:val="en-US"/>
+              </w:rPr>
+              <w:t>0.8</w:t>
+            </w:r>
+          </w:p>
+        </w:tc>
+        <w:tc>
+          <w:tcPr>
+            <w:tcW w:w="843" w:type="pct"/>
+            <w:shd w:val="clear" w:color="auto" w:fill="auto"/>
+          </w:tcPr>
+          <w:p>
+            <w:pPr>
+              <w:pStyle w:val="TableData"/>
+              <w:jc w:val="both"/>
+              <w:rPr>
+                <w:rFonts w:cs="Arial"/>
+                <w:bCs/>
+                <w:noProof/>
+                <w:sz w:val="20"/>
+                <w:lang w:val="en-US"/>
+              </w:rPr>
+            </w:pPr>
+            <w:r>
+              <w:rPr>
+                <w:rFonts w:cs="Arial"/>
+                <w:bCs/>
+                <w:noProof/>
+                <w:sz w:val="20"/>
+                <w:lang w:val="en-US"/>
+              </w:rPr>
+              <w:t>06/03/2017</w:t>
+            </w:r>
+          </w:p>
+        </w:tc>
+        <w:tc>
+          <w:tcPr>
+            <w:tcW w:w="1003" w:type="pct"/>
+            <w:shd w:val="clear" w:color="auto" w:fill="auto"/>
+          </w:tcPr>
+          <w:p>
+            <w:pPr>
+              <w:pStyle w:val="TableData0"/>
+              <w:rPr>
+                <w:rFonts w:ascii="Arial" w:hAnsi="Arial" w:cs="Arial"/>
+                <w:bCs/>
+                <w:noProof/>
+                <w:sz w:val="20"/>
+                <w:lang w:val="en-US"/>
+              </w:rPr>
+            </w:pPr>
+            <w:r>
+              <w:rPr>
+                <w:rFonts w:ascii="Arial" w:hAnsi="Arial" w:cs="Arial"/>
+                <w:bCs/>
+                <w:noProof/>
+                <w:sz w:val="20"/>
+                <w:lang w:val="en-US"/>
+              </w:rPr>
+              <w:t>Sangeetha AV</w:t>
+            </w:r>
+          </w:p>
+        </w:tc>
+        <w:tc>
+          <w:tcPr>
+            <w:tcW w:w="2603" w:type="pct"/>
+            <w:shd w:val="clear" w:color="auto" w:fill="auto"/>
+          </w:tcPr>
+          <w:p>
+            <w:pPr>
+              <w:pStyle w:val="TableData0"/>
+              <w:jc w:val="both"/>
+              <w:rPr>
+                <w:rFonts w:ascii="Arial" w:hAnsi="Arial" w:cs="Arial"/>
+                <w:bCs/>
+                <w:noProof/>
+                <w:sz w:val="20"/>
+                <w:lang w:val="en-US"/>
+              </w:rPr>
+            </w:pPr>
+            <w:r>
+              <w:rPr>
+                <w:rFonts w:ascii="Arial" w:hAnsi="Arial" w:cs="Arial"/>
+                <w:bCs/>
+                <w:noProof/>
+                <w:sz w:val="20"/>
+                <w:lang w:val="en-US"/>
+              </w:rPr>
+              <w:t>Internal Review Completed</w:t>
+            </w:r>
+          </w:p>
+        </w:tc>
+      </w:tr>
+      <w:tr>
+        <w:trPr>
+          <w:tblHeader/>
+        </w:trPr>
+        <w:tc>
+          <w:tcPr>
+            <w:tcW w:w="551" w:type="pct"/>
+            <w:shd w:val="clear" w:color="auto" w:fill="auto"/>
+          </w:tcPr>
+          <w:p>
+            <w:pPr>
+              <w:pStyle w:val="TableData0"/>
+              <w:jc w:val="both"/>
+              <w:rPr>
+                <w:rFonts w:ascii="Arial" w:hAnsi="Arial" w:cs="Arial"/>
+                <w:bCs/>
+                <w:noProof/>
+                <w:sz w:val="20"/>
+                <w:lang w:val="en-US"/>
+              </w:rPr>
+            </w:pPr>
+            <w:r>
+              <w:rPr>
+                <w:rFonts w:ascii="Arial" w:hAnsi="Arial" w:cs="Arial"/>
+                <w:bCs/>
+                <w:noProof/>
+                <w:sz w:val="20"/>
+                <w:lang w:val="en-US"/>
+              </w:rPr>
+              <w:t>1.0</w:t>
+            </w:r>
+          </w:p>
+        </w:tc>
+        <w:tc>
+          <w:tcPr>
+            <w:tcW w:w="843" w:type="pct"/>
+            <w:shd w:val="clear" w:color="auto" w:fill="auto"/>
+          </w:tcPr>
+          <w:p>
+            <w:pPr>
+              <w:pStyle w:val="TableData"/>
+              <w:jc w:val="both"/>
+              <w:rPr>
+                <w:rFonts w:cs="Arial"/>
+                <w:bCs/>
+                <w:noProof/>
+                <w:sz w:val="20"/>
+                <w:lang w:val="en-US"/>
+              </w:rPr>
+            </w:pPr>
+            <w:r>
+              <w:rPr>
+                <w:rFonts w:cs="Arial"/>
+                <w:bCs/>
+                <w:noProof/>
+                <w:sz w:val="20"/>
+                <w:lang w:val="en-US"/>
+              </w:rPr>
+              <w:t>09/03/2017</w:t>
+            </w:r>
+          </w:p>
+        </w:tc>
+        <w:tc>
+          <w:tcPr>
+            <w:tcW w:w="1003" w:type="pct"/>
+            <w:shd w:val="clear" w:color="auto" w:fill="auto"/>
+          </w:tcPr>
+          <w:p>
+            <w:pPr>
+              <w:pStyle w:val="TableData0"/>
+              <w:rPr>
+                <w:rFonts w:ascii="Arial" w:hAnsi="Arial" w:cs="Arial"/>
+                <w:bCs/>
+                <w:noProof/>
+                <w:sz w:val="20"/>
+                <w:lang w:val="en-US"/>
+              </w:rPr>
+            </w:pPr>
+            <w:r>
+              <w:rPr>
+                <w:rFonts w:ascii="Arial" w:hAnsi="Arial" w:cs="Arial"/>
+                <w:bCs/>
+                <w:noProof/>
+                <w:sz w:val="20"/>
+                <w:lang w:val="en-US"/>
+              </w:rPr>
+              <w:t>Sanju Bosco</w:t>
+            </w:r>
+          </w:p>
+        </w:tc>
+        <w:tc>
+          <w:tcPr>
+            <w:tcW w:w="2603" w:type="pct"/>
+            <w:shd w:val="clear" w:color="auto" w:fill="auto"/>
+          </w:tcPr>
+          <w:p>
+            <w:pPr>
+              <w:pStyle w:val="TableData0"/>
+              <w:jc w:val="both"/>
+              <w:rPr>
+                <w:rFonts w:ascii="Arial" w:hAnsi="Arial" w:cs="Arial"/>
+                <w:bCs/>
+                <w:noProof/>
+                <w:sz w:val="20"/>
+                <w:lang w:val="en-US"/>
+              </w:rPr>
+            </w:pPr>
+            <w:r>
+              <w:rPr>
+                <w:rFonts w:ascii="Arial" w:hAnsi="Arial" w:cs="Arial"/>
+                <w:bCs/>
+                <w:noProof/>
+                <w:sz w:val="20"/>
+                <w:lang w:val="en-US"/>
+              </w:rPr>
+              <w:t>Released for Telstra review</w:t>
+            </w:r>
+          </w:p>
+        </w:tc>
+      </w:tr>
+      <w:tr>
+        <w:trPr>
+          <w:tblHeader/>
+        </w:trPr>
+        <w:tc>
+          <w:tcPr>
+            <w:tcW w:w="551" w:type="pct"/>
+            <w:shd w:val="clear" w:color="auto" w:fill="auto"/>
+          </w:tcPr>
+          <w:p>
+            <w:pPr>
+              <w:pStyle w:val="TableData0"/>
+              <w:jc w:val="both"/>
+              <w:rPr>
+                <w:rFonts w:ascii="Arial" w:hAnsi="Arial" w:cs="Arial"/>
+                <w:bCs/>
+                <w:noProof/>
+                <w:sz w:val="20"/>
+                <w:lang w:val="en-US"/>
+              </w:rPr>
+            </w:pPr>
+            <w:r>
+              <w:rPr>
+                <w:rFonts w:ascii="Arial" w:hAnsi="Arial" w:cs="Arial"/>
+                <w:bCs/>
+                <w:noProof/>
+                <w:sz w:val="20"/>
+                <w:lang w:val="en-US"/>
+              </w:rPr>
+              <w:t>1.1</w:t>
+            </w:r>
+          </w:p>
+        </w:tc>
+        <w:tc>
+          <w:tcPr>
+            <w:tcW w:w="843" w:type="pct"/>
+            <w:shd w:val="clear" w:color="auto" w:fill="auto"/>
+          </w:tcPr>
+          <w:p>
+            <w:pPr>
+              <w:pStyle w:val="TableData"/>
+              <w:jc w:val="both"/>
+              <w:rPr>
+                <w:rFonts w:cs="Arial"/>
+                <w:bCs/>
+                <w:noProof/>
+                <w:sz w:val="20"/>
+                <w:lang w:val="en-US"/>
+              </w:rPr>
+            </w:pPr>
+            <w:r>
+              <w:rPr>
+                <w:rFonts w:cs="Arial"/>
+                <w:bCs/>
+                <w:noProof/>
+                <w:sz w:val="20"/>
+                <w:lang w:val="en-US"/>
+              </w:rPr>
+              <w:t>18/04/2017</w:t>
+            </w:r>
+          </w:p>
+        </w:tc>
+        <w:tc>
+          <w:tcPr>
+            <w:tcW w:w="1003" w:type="pct"/>
+            <w:shd w:val="clear" w:color="auto" w:fill="auto"/>
+          </w:tcPr>
+          <w:p>
+            <w:pPr>
+              <w:pStyle w:val="TableData0"/>
+              <w:rPr>
+                <w:rFonts w:ascii="Arial" w:hAnsi="Arial" w:cs="Arial"/>
+                <w:bCs/>
+                <w:noProof/>
+                <w:sz w:val="20"/>
+                <w:lang w:val="en-US"/>
+              </w:rPr>
+            </w:pPr>
+            <w:r>
+              <w:rPr>
+                <w:rFonts w:ascii="Arial" w:hAnsi="Arial" w:cs="Arial"/>
+                <w:bCs/>
+                <w:noProof/>
+                <w:sz w:val="20"/>
+                <w:lang w:val="en-US"/>
+              </w:rPr>
+              <w:t>Jyothsna Sethumadhavan</w:t>
+            </w:r>
+          </w:p>
+        </w:tc>
+        <w:tc>
+          <w:tcPr>
+            <w:tcW w:w="2603" w:type="pct"/>
+            <w:shd w:val="clear" w:color="auto" w:fill="auto"/>
+          </w:tcPr>
+          <w:p>
+            <w:pPr>
+              <w:pStyle w:val="TableData0"/>
+              <w:jc w:val="both"/>
+              <w:rPr>
+                <w:rFonts w:ascii="Arial" w:hAnsi="Arial" w:cs="Arial"/>
+                <w:bCs/>
+                <w:noProof/>
+                <w:sz w:val="20"/>
+                <w:lang w:val="en-US"/>
+              </w:rPr>
+            </w:pPr>
+            <w:r>
+              <w:rPr>
+                <w:rFonts w:ascii="Arial" w:hAnsi="Arial" w:cs="Arial"/>
+                <w:bCs/>
+                <w:noProof/>
+                <w:sz w:val="20"/>
+                <w:lang w:val="en-US"/>
+              </w:rPr>
+              <w:t>Included the changes suggested during build phase and the UI wireframes are replaced with UI screenshots.</w:t>
+            </w:r>
+          </w:p>
+        </w:tc>
+      </w:tr>
+      <w:tr>
+        <w:trPr>
+          <w:tblHeader/>
+        </w:trPr>
+        <w:tc>
+          <w:tcPr>
+            <w:tcW w:w="551" w:type="pct"/>
+            <w:shd w:val="clear" w:color="auto" w:fill="auto"/>
+          </w:tcPr>
+          <w:p>
+            <w:pPr>
+              <w:pStyle w:val="TableData0"/>
+              <w:jc w:val="both"/>
+              <w:rPr>
+                <w:rFonts w:ascii="Arial" w:hAnsi="Arial" w:cs="Arial"/>
+                <w:bCs/>
+                <w:noProof/>
+                <w:sz w:val="20"/>
+                <w:lang w:val="en-US"/>
+              </w:rPr>
+            </w:pPr>
+          </w:p>
+        </w:tc>
+        <w:tc>
+          <w:tcPr>
+            <w:tcW w:w="843" w:type="pct"/>
+            <w:shd w:val="clear" w:color="auto" w:fill="auto"/>
+          </w:tcPr>
+          <w:p>
+            <w:pPr>
+              <w:pStyle w:val="TableData"/>
+              <w:jc w:val="both"/>
+              <w:rPr>
+                <w:rFonts w:cs="Arial"/>
+                <w:bCs/>
+                <w:noProof/>
+                <w:sz w:val="20"/>
+                <w:lang w:val="en-US"/>
+              </w:rPr>
+            </w:pPr>
+          </w:p>
+        </w:tc>
+        <w:tc>
+          <w:tcPr>
+            <w:tcW w:w="1003" w:type="pct"/>
+            <w:shd w:val="clear" w:color="auto" w:fill="auto"/>
+          </w:tcPr>
+          <w:p>
+            <w:pPr>
+              <w:pStyle w:val="TableData0"/>
+              <w:rPr>
+                <w:rFonts w:ascii="Arial" w:hAnsi="Arial" w:cs="Arial"/>
+                <w:bCs/>
+                <w:noProof/>
+                <w:sz w:val="20"/>
+                <w:lang w:val="en-US"/>
+              </w:rPr>
+            </w:pPr>
+          </w:p>
+        </w:tc>
+        <w:tc>
+          <w:tcPr>
+            <w:tcW w:w="2603" w:type="pct"/>
+            <w:shd w:val="clear" w:color="auto" w:fill="auto"/>
+          </w:tcPr>
+          <w:p>
+            <w:pPr>
+              <w:pStyle w:val="TableData0"/>
+              <w:jc w:val="both"/>
+              <w:rPr>
+                <w:rFonts w:ascii="Arial" w:hAnsi="Arial" w:cs="Arial"/>
+                <w:bCs/>
+                <w:noProof/>
+                <w:sz w:val="20"/>
+                <w:lang w:val="en-US"/>
+              </w:rPr>
+            </w:pPr>
+          </w:p>
+        </w:tc>
+      </w:tr>
+    </w:tbl>
+    <w:p>
+      <w:pPr>
+        <w:jc w:val="both"/>
+      </w:pPr>
+    </w:p>
+    <w:p>
+      <w:pPr>
+        <w:pStyle w:val="Heading2"/>
+        <w:tabs>
+          <w:tab w:val="clear" w:pos="720"/>
+          <w:tab w:val="num" w:pos="576"/>
+        </w:tabs>
+        <w:spacing w:before="240" w:after="120"/>
+        <w:ind w:left="576" w:right="794" w:hanging="576"/>
+        <w:jc w:val="both"/>
+        <w:rPr>
+          <w:rFonts w:cs="Arial"/>
+        </w:rPr>
+      </w:pPr>
+      <w:bookmarkStart w:id="18" w:name="_Toc231877941"/>
+      <w:bookmarkStart w:id="19" w:name="_Toc478122897"/>
+      <w:r>
+        <w:rPr>
+          <w:rFonts w:cs="Arial"/>
+        </w:rPr>
+        <w:t>Contact for Enquiries and Proposed Changes</w:t>
+      </w:r>
+      <w:bookmarkEnd w:id="18"/>
+      <w:bookmarkEnd w:id="19"/>
+    </w:p>
+    <w:p>
+      <w:pPr>
+        <w:jc w:val="both"/>
+      </w:pPr>
+      <w:r>
+        <w:t>If you have any questions regarding this document or would like to suggest an improvement, contact:</w:t>
+      </w:r>
+    </w:p>
+    <w:tbl>
+      <w:tblPr>
+        <w:tblW w:w="5000" w:type="pct"/>
+        <w:tblBorders>
+          <w:top w:val="single" w:sz="6" w:space="0" w:color="auto"/>
+          <w:left w:val="single" w:sz="6" w:space="0" w:color="auto"/>
+          <w:bottom w:val="single" w:sz="6" w:space="0" w:color="auto"/>
+          <w:right w:val="single" w:sz="6" w:space="0" w:color="auto"/>
+          <w:insideH w:val="single" w:sz="6" w:space="0" w:color="auto"/>
+          <w:insideV w:val="single" w:sz="6" w:space="0" w:color="auto"/>
+        </w:tblBorders>
+        <w:tblLayout w:type="fixed"/>
+        <w:tblLook w:val="0000" w:firstRow="0" w:lastRow="0" w:firstColumn="0" w:lastColumn="0" w:noHBand="0" w:noVBand="0"/>
+      </w:tblPr>
+      <w:tblGrid>
+        <w:gridCol w:w="2118"/>
+        <w:gridCol w:w="7229"/>
+      </w:tblGrid>
+      <w:tr>
+        <w:tc>
+          <w:tcPr>
+            <w:tcW w:w="1133" w:type="pct"/>
+            <w:tcBorders>
+              <w:top w:val="single" w:sz="4" w:space="0" w:color="auto"/>
+              <w:left w:val="single" w:sz="4" w:space="0" w:color="auto"/>
+              <w:bottom w:val="single" w:sz="4" w:space="0" w:color="auto"/>
+              <w:right w:val="single" w:sz="4" w:space="0" w:color="auto"/>
+            </w:tcBorders>
+            <w:shd w:val="clear" w:color="auto" w:fill="E6E6E6"/>
+            <w:vAlign w:val="center"/>
+          </w:tcPr>
+          <w:p>
+            <w:pPr>
+              <w:pStyle w:val="TableHead"/>
+              <w:jc w:val="both"/>
+              <w:rPr>
+                <w:rFonts w:cs="Arial"/>
+              </w:rPr>
+            </w:pPr>
+            <w:r>
+              <w:rPr>
+                <w:rFonts w:cs="Arial"/>
+              </w:rPr>
+              <w:t>Name:</w:t>
+            </w:r>
+          </w:p>
+        </w:tc>
+        <w:tc>
+          <w:tcPr>
+            <w:tcW w:w="3867" w:type="pct"/>
+            <w:tcBorders>
+              <w:left w:val="single" w:sz="4" w:space="0" w:color="auto"/>
+            </w:tcBorders>
+            <w:vAlign w:val="center"/>
+          </w:tcPr>
+          <w:p>
+            <w:pPr>
+              <w:pStyle w:val="TableData"/>
+              <w:spacing w:before="120" w:after="120" w:line="240" w:lineRule="exact"/>
+              <w:jc w:val="both"/>
+              <w:rPr>
+                <w:rFonts w:cs="Arial"/>
+                <w:szCs w:val="18"/>
+              </w:rPr>
+            </w:pPr>
+            <w:proofErr w:type="spellStart"/>
+            <w:r>
+              <w:rPr>
+                <w:rFonts w:cs="Arial"/>
+                <w:szCs w:val="18"/>
+              </w:rPr>
+              <w:t>Sanju</w:t>
+            </w:r>
+            <w:proofErr w:type="spellEnd"/>
+            <w:r>
+              <w:rPr>
+                <w:rFonts w:cs="Arial"/>
+                <w:szCs w:val="18"/>
+              </w:rPr>
+              <w:t xml:space="preserve"> Bosco</w:t>
+            </w:r>
+          </w:p>
+        </w:tc>
+      </w:tr>
+      <w:tr>
+        <w:tc>
+          <w:tcPr>
+            <w:tcW w:w="1133" w:type="pct"/>
+            <w:tcBorders>
+              <w:top w:val="single" w:sz="4" w:space="0" w:color="auto"/>
+              <w:left w:val="single" w:sz="4" w:space="0" w:color="auto"/>
+              <w:bottom w:val="single" w:sz="4" w:space="0" w:color="auto"/>
+              <w:right w:val="single" w:sz="4" w:space="0" w:color="auto"/>
+            </w:tcBorders>
+            <w:shd w:val="clear" w:color="auto" w:fill="E6E6E6"/>
+            <w:vAlign w:val="center"/>
+          </w:tcPr>
+          <w:p>
+            <w:pPr>
+              <w:pStyle w:val="TableHead"/>
+              <w:jc w:val="both"/>
+              <w:rPr>
+                <w:rFonts w:cs="Arial"/>
+              </w:rPr>
+            </w:pPr>
+            <w:r>
+              <w:rPr>
+                <w:rFonts w:cs="Arial"/>
+              </w:rPr>
+              <w:t>Designation:</w:t>
+            </w:r>
+          </w:p>
+        </w:tc>
+        <w:tc>
+          <w:tcPr>
+            <w:tcW w:w="3867" w:type="pct"/>
+            <w:tcBorders>
+              <w:left w:val="single" w:sz="4" w:space="0" w:color="auto"/>
+            </w:tcBorders>
+            <w:vAlign w:val="center"/>
+          </w:tcPr>
+          <w:p>
+            <w:pPr>
+              <w:pStyle w:val="TableData"/>
+              <w:spacing w:before="120" w:after="120" w:line="240" w:lineRule="exact"/>
+              <w:jc w:val="both"/>
+              <w:rPr>
+                <w:rFonts w:cs="Arial"/>
+                <w:szCs w:val="18"/>
+              </w:rPr>
+            </w:pPr>
+            <w:r>
+              <w:rPr>
+                <w:rFonts w:cs="Arial"/>
+                <w:szCs w:val="18"/>
+              </w:rPr>
+              <w:t>Solution Architect</w:t>
+            </w:r>
+          </w:p>
+        </w:tc>
+      </w:tr>
+      <w:tr>
+        <w:tc>
+          <w:tcPr>
+            <w:tcW w:w="1133" w:type="pct"/>
+            <w:tcBorders>
+              <w:top w:val="single" w:sz="4" w:space="0" w:color="auto"/>
+              <w:left w:val="single" w:sz="4" w:space="0" w:color="auto"/>
+              <w:bottom w:val="single" w:sz="4" w:space="0" w:color="auto"/>
+              <w:right w:val="single" w:sz="4" w:space="0" w:color="auto"/>
+            </w:tcBorders>
+            <w:shd w:val="clear" w:color="auto" w:fill="E6E6E6"/>
+            <w:vAlign w:val="center"/>
+          </w:tcPr>
+          <w:p>
+            <w:pPr>
+              <w:pStyle w:val="TableHead"/>
+              <w:jc w:val="both"/>
+              <w:rPr>
+                <w:rFonts w:cs="Arial"/>
+              </w:rPr>
+            </w:pPr>
+            <w:r>
+              <w:rPr>
+                <w:rFonts w:cs="Arial"/>
+              </w:rPr>
+              <w:t>Email</w:t>
+            </w:r>
+            <w:r>
+              <w:rPr>
+                <w:rFonts w:cs="Arial"/>
+              </w:rPr>
+              <w:t>:</w:t>
+            </w:r>
+          </w:p>
+        </w:tc>
+        <w:tc>
+          <w:tcPr>
+            <w:tcW w:w="3867" w:type="pct"/>
+            <w:tcBorders>
+              <w:left w:val="single" w:sz="4" w:space="0" w:color="auto"/>
+            </w:tcBorders>
+            <w:vAlign w:val="center"/>
+          </w:tcPr>
+          <w:p>
+            <w:pPr>
+              <w:pStyle w:val="TableData"/>
+              <w:spacing w:before="120" w:after="120" w:line="240" w:lineRule="exact"/>
+              <w:jc w:val="both"/>
+              <w:rPr>
+                <w:rFonts w:cs="Arial"/>
+                <w:szCs w:val="18"/>
+              </w:rPr>
+            </w:pPr>
+            <w:r>
+              <w:rPr>
+                <w:rFonts w:cs="Arial"/>
+                <w:szCs w:val="18"/>
+              </w:rPr>
+              <w:t>Sanju_bosco@infosys.com</w:t>
+            </w:r>
+          </w:p>
+        </w:tc>
+      </w:tr>
+    </w:tbl>
     <w:p/>
     <w:sectPr>
       <w:pgSz w:w="12240" w:h="15840"/>
@@ -2713,7 +5395,7 @@
     <w:lsdException w:name="header" w:semiHidden="1" w:unhideWhenUsed="1"/>
     <w:lsdException w:name="footer" w:semiHidden="1" w:unhideWhenUsed="1"/>
     <w:lsdException w:name="index heading" w:semiHidden="1" w:unhideWhenUsed="1"/>
-    <w:lsdException w:name="caption" w:semiHidden="1" w:uiPriority="35" w:unhideWhenUsed="1" w:qFormat="1"/>
+    <w:lsdException w:name="caption" w:semiHidden="1" w:uiPriority="0" w:unhideWhenUsed="1" w:qFormat="1"/>
     <w:lsdException w:name="table of figures" w:semiHidden="1" w:unhideWhenUsed="1"/>
     <w:lsdException w:name="envelope address" w:semiHidden="1" w:unhideWhenUsed="1"/>
     <w:lsdException w:name="envelope return" w:semiHidden="1" w:unhideWhenUsed="1"/>
@@ -3491,6 +6173,7 @@
   </w:style>
   <w:style w:type="character" w:customStyle="1" w:styleId="Heading2Char">
     <w:name w:val="Heading 2 Char"/>
+    <w:aliases w:val="Chapter Title Char,h2 Char,body Char,H2 Char,h2.H2 Char,Body Text (Reset numbering) Char,Reset numbering Char,Heading 2-14 Char,x2 Char,x21 Char,x22 Char,x23 Char,x211 Char,x221 Char,2 headline Char,h Char,Subhead A Char,1.1 Char,h21 Char"/>
     <w:basedOn w:val="DefaultParagraphFont"/>
     <w:link w:val="Heading2"/>
     <w:rsid w:val="0021109F"/>
@@ -3617,6 +6300,92 @@
       </w:numPr>
       <w:contextualSpacing/>
     </w:pPr>
+  </w:style>
+  <w:style w:type="paragraph" w:styleId="Caption">
+    <w:name w:val="caption"/>
+    <w:aliases w:val="Appendix A,cp,cp + Trebuchet MS,Fig &amp; Table Title,use for figure and table titles,ITT d,Table Title,ca,L1 Caption,Figures"/>
+    <w:basedOn w:val="Normal"/>
+    <w:next w:val="Normal"/>
+    <w:link w:val="CaptionChar"/>
+    <w:qFormat/>
+    <w:rsid w:val="009A774E"/>
+    <w:pPr>
+      <w:spacing w:before="120" w:after="120"/>
+      <w:jc w:val="center"/>
+    </w:pPr>
+    <w:rPr>
+      <w:rFonts w:cs="Times New Roman"/>
+      <w:b/>
+    </w:rPr>
+  </w:style>
+  <w:style w:type="character" w:customStyle="1" w:styleId="CaptionChar">
+    <w:name w:val="Caption Char"/>
+    <w:aliases w:val="Appendix A Char1,cp Char1,cp + Trebuchet MS Char1,Fig &amp; Table Title Char1,use for figure and table titles Char1,ITT d Char1,Table Title Char1,ca Char1,L1 Caption Char,Figures Char"/>
+    <w:link w:val="Caption"/>
+    <w:rsid w:val="009A774E"/>
+    <w:rPr>
+      <w:rFonts w:ascii="Arial" w:eastAsia="Times New Roman" w:hAnsi="Arial" w:cs="Times New Roman"/>
+      <w:b/>
+      <w:sz w:val="20"/>
+      <w:szCs w:val="20"/>
+      <w:lang w:val="en-AU"/>
+    </w:rPr>
+  </w:style>
+  <w:style w:type="paragraph" w:customStyle="1" w:styleId="TableData0">
+    <w:name w:val="Table Data"/>
+    <w:basedOn w:val="Normal"/>
+    <w:link w:val="TableDataChar0"/>
+    <w:rsid w:val="009A774E"/>
+    <w:pPr>
+      <w:spacing w:after="60"/>
+    </w:pPr>
+    <w:rPr>
+      <w:rFonts w:ascii="Times New Roman" w:hAnsi="Times New Roman" w:cs="Times New Roman"/>
+      <w:sz w:val="18"/>
+    </w:rPr>
+  </w:style>
+  <w:style w:type="paragraph" w:customStyle="1" w:styleId="TableHead0">
+    <w:name w:val="Table Head"/>
+    <w:basedOn w:val="Normal"/>
+    <w:next w:val="TableData0"/>
+    <w:link w:val="TableHeadChar0"/>
+    <w:autoRedefine/>
+    <w:rsid w:val="009A774E"/>
+    <w:pPr>
+      <w:spacing w:after="60"/>
+      <w:jc w:val="both"/>
+    </w:pPr>
+    <w:rPr>
+      <w:rFonts w:ascii="Times New Roman" w:hAnsi="Times New Roman" w:cs="Times New Roman"/>
+      <w:b/>
+      <w:color w:val="000000"/>
+      <w:sz w:val="18"/>
+      <w:lang w:eastAsia="en-AU"/>
+    </w:rPr>
+  </w:style>
+  <w:style w:type="character" w:customStyle="1" w:styleId="TableHeadChar0">
+    <w:name w:val="Table Head Char"/>
+    <w:link w:val="TableHead0"/>
+    <w:rsid w:val="009A774E"/>
+    <w:rPr>
+      <w:rFonts w:ascii="Times New Roman" w:eastAsia="Times New Roman" w:hAnsi="Times New Roman" w:cs="Times New Roman"/>
+      <w:b/>
+      <w:color w:val="000000"/>
+      <w:sz w:val="18"/>
+      <w:szCs w:val="20"/>
+      <w:lang w:val="en-AU" w:eastAsia="en-AU"/>
+    </w:rPr>
+  </w:style>
+  <w:style w:type="character" w:customStyle="1" w:styleId="TableDataChar0">
+    <w:name w:val="Table Data Char"/>
+    <w:link w:val="TableData0"/>
+    <w:rsid w:val="009A774E"/>
+    <w:rPr>
+      <w:rFonts w:ascii="Times New Roman" w:eastAsia="Times New Roman" w:hAnsi="Times New Roman" w:cs="Times New Roman"/>
+      <w:sz w:val="18"/>
+      <w:szCs w:val="20"/>
+      <w:lang w:val="en-AU"/>
+    </w:rPr>
   </w:style>
 </w:styles>
 </file>

</xml_diff>